<commit_message>
Dokumentation af MidiSignal samt MidiSignal rettelser
</commit_message>
<xml_diff>
--- a/Rapport og projektdokumentation/Projektdokumentation/Dokumentation af Design og Implementering/Mapping Scheme/Mapping Scheme implementering.docx
+++ b/Rapport og projektdokumentation/Projektdokumentation/Dokumentation af Design og Implementering/Mapping Scheme/Mapping Scheme implementering.docx
@@ -5,16 +5,20 @@
     <w:p>
       <w:pPr>
         <w:pStyle w:val="Overskrift3"/>
-        <w:rPr>
-          <w:lang w:val="en-US"/>
-        </w:rPr>
-      </w:pPr>
-      <w:r>
-        <w:rPr>
-          <w:lang w:val="en-US"/>
-        </w:rPr>
-        <w:t>Mapping Scheme</w:t>
-      </w:r>
+      </w:pPr>
+      <w:proofErr w:type="spellStart"/>
+      <w:r>
+        <w:t>Mapping</w:t>
+      </w:r>
+      <w:proofErr w:type="spellEnd"/>
+      <w:r>
+        <w:t xml:space="preserve"> </w:t>
+      </w:r>
+      <w:proofErr w:type="spellStart"/>
+      <w:r>
+        <w:t>Scheme</w:t>
+      </w:r>
+      <w:proofErr w:type="spellEnd"/>
     </w:p>
     <w:p>
       <w:pPr>
@@ -25,8 +29,21 @@
       </w:r>
     </w:p>
     <w:p>
-      <w:r>
-        <w:t>Mapping Scheme klassens har til funktion af løse to opgaver</w:t>
+      <w:proofErr w:type="spellStart"/>
+      <w:r>
+        <w:t>Mapping</w:t>
+      </w:r>
+      <w:proofErr w:type="spellEnd"/>
+      <w:r>
+        <w:t xml:space="preserve"> </w:t>
+      </w:r>
+      <w:proofErr w:type="spellStart"/>
+      <w:r>
+        <w:t>Scheme</w:t>
+      </w:r>
+      <w:proofErr w:type="spellEnd"/>
+      <w:r>
+        <w:t xml:space="preserve"> klassens har til funktion af løse to opgaver</w:t>
       </w:r>
     </w:p>
     <w:p>
@@ -38,8 +55,13 @@
         </w:numPr>
       </w:pPr>
       <w:r>
-        <w:t>Lagre brugerindstillinger for hvordan data fra en given sensor omdannes til et MidiSignal</w:t>
-      </w:r>
+        <w:t xml:space="preserve">Lagre brugerindstillinger for hvordan data fra en given sensor omdannes til et </w:t>
+      </w:r>
+      <w:proofErr w:type="spellStart"/>
+      <w:r>
+        <w:t>MidiSignal</w:t>
+      </w:r>
+      <w:proofErr w:type="spellEnd"/>
     </w:p>
     <w:p>
       <w:pPr>
@@ -50,7 +72,20 @@
         </w:numPr>
       </w:pPr>
       <w:r>
-        <w:t>At syntetisere et MidiSignal ud fra en given sensor måling.</w:t>
+        <w:t xml:space="preserve">At syntetisere et </w:t>
+      </w:r>
+      <w:proofErr w:type="spellStart"/>
+      <w:r>
+        <w:t>MidiSign</w:t>
+      </w:r>
+      <w:bookmarkStart w:id="0" w:name="_GoBack"/>
+      <w:bookmarkEnd w:id="0"/>
+      <w:r>
+        <w:t>al</w:t>
+      </w:r>
+      <w:proofErr w:type="spellEnd"/>
+      <w:r>
+        <w:t xml:space="preserve"> ud fra en given sensor måling.</w:t>
       </w:r>
     </w:p>
     <w:p>
@@ -63,8 +98,21 @@
     </w:p>
     <w:p>
       <w:r>
-        <w:t>Herunder ses et klassediagram for MappingScheme og dets lagringsstructs</w:t>
-      </w:r>
+        <w:t xml:space="preserve">Herunder ses et klassediagram for </w:t>
+      </w:r>
+      <w:proofErr w:type="spellStart"/>
+      <w:r>
+        <w:t>MappingScheme</w:t>
+      </w:r>
+      <w:proofErr w:type="spellEnd"/>
+      <w:r>
+        <w:t xml:space="preserve"> og dets </w:t>
+      </w:r>
+      <w:proofErr w:type="spellStart"/>
+      <w:r>
+        <w:t>lagringsstructs</w:t>
+      </w:r>
+      <w:proofErr w:type="spellEnd"/>
       <w:r>
         <w:rPr>
           <w:rStyle w:val="Fodnotehenvisning"/>
@@ -72,10 +120,47 @@
         <w:footnoteReference w:id="1"/>
       </w:r>
       <w:r>
-        <w:t xml:space="preserve"> samt for MidiSignal, som MappingScheme også benytter i sin map() –funktion. </w:t>
-      </w:r>
-      <w:r>
-        <w:t>Bemærk at der for klassediagrammet herunder er udeladt set- og get-metoder.</w:t>
+        <w:t xml:space="preserve"> samt for </w:t>
+      </w:r>
+      <w:proofErr w:type="spellStart"/>
+      <w:r>
+        <w:t>MidiSignal</w:t>
+      </w:r>
+      <w:proofErr w:type="spellEnd"/>
+      <w:r>
+        <w:t xml:space="preserve">, som </w:t>
+      </w:r>
+      <w:proofErr w:type="spellStart"/>
+      <w:r>
+        <w:t>MappingScheme</w:t>
+      </w:r>
+      <w:proofErr w:type="spellEnd"/>
+      <w:r>
+        <w:t xml:space="preserve"> også benytter i sin </w:t>
+      </w:r>
+      <w:proofErr w:type="spellStart"/>
+      <w:proofErr w:type="gramStart"/>
+      <w:r>
+        <w:t>map</w:t>
+      </w:r>
+      <w:proofErr w:type="spellEnd"/>
+      <w:r>
+        <w:t>(</w:t>
+      </w:r>
+      <w:proofErr w:type="gramEnd"/>
+      <w:r>
+        <w:t xml:space="preserve">) –funktion. </w:t>
+      </w:r>
+      <w:r>
+        <w:t xml:space="preserve">Bemærk at der for klassediagrammet herunder er udeladt set- og </w:t>
+      </w:r>
+      <w:proofErr w:type="spellStart"/>
+      <w:r>
+        <w:t>get</w:t>
+      </w:r>
+      <w:proofErr w:type="spellEnd"/>
+      <w:r>
+        <w:t>-metoder.</w:t>
       </w:r>
     </w:p>
     <w:p/>
@@ -84,7 +169,7 @@
         <w:jc w:val="center"/>
       </w:pPr>
       <w:r>
-        <w:object w:dxaOrig="9181" w:dyaOrig="7753">
+        <w:object w:dxaOrig="9181" w:dyaOrig="7296">
           <v:shapetype id="_x0000_t75" coordsize="21600,21600" o:spt="75" o:preferrelative="t" path="m@4@5l@4@11@9@11@9@5xe" filled="f" stroked="f">
             <v:stroke joinstyle="miter"/>
             <v:formulas>
@@ -104,10 +189,10 @@
             <v:path o:extrusionok="f" gradientshapeok="t" o:connecttype="rect"/>
             <o:lock v:ext="edit" aspectratio="t"/>
           </v:shapetype>
-          <v:shape id="_x0000_i1025" type="#_x0000_t75" style="width:459pt;height:387.5pt" o:ole="">
+          <v:shape id="_x0000_i1026" type="#_x0000_t75" style="width:459pt;height:365pt" o:ole="">
             <v:imagedata r:id="rId8" o:title=""/>
           </v:shape>
-          <o:OLEObject Type="Embed" ProgID="Visio.Drawing.15" ShapeID="_x0000_i1025" DrawAspect="Content" ObjectID="_1479650181" r:id="rId9"/>
+          <o:OLEObject Type="Embed" ProgID="Visio.Drawing.15" ShapeID="_x0000_i1026" DrawAspect="Content" ObjectID="_1479800070" r:id="rId9"/>
         </w:object>
       </w:r>
     </w:p>
@@ -176,13 +261,41 @@
               <w:rPr>
                 <w:lang w:val="en-US"/>
               </w:rPr>
-              <w:t>map(int data, MidiS</w:t>
-            </w:r>
-            <w:r>
-              <w:rPr>
-                <w:lang w:val="en-US"/>
-              </w:rPr>
-              <w:t>ignal &amp; signal): void</w:t>
+              <w:t>map(</w:t>
+            </w:r>
+            <w:proofErr w:type="spellStart"/>
+            <w:r>
+              <w:rPr>
+                <w:lang w:val="en-US"/>
+              </w:rPr>
+              <w:t>int</w:t>
+            </w:r>
+            <w:proofErr w:type="spellEnd"/>
+            <w:r>
+              <w:rPr>
+                <w:lang w:val="en-US"/>
+              </w:rPr>
+              <w:t xml:space="preserve"> data, </w:t>
+            </w:r>
+            <w:proofErr w:type="spellStart"/>
+            <w:r>
+              <w:rPr>
+                <w:lang w:val="en-US"/>
+              </w:rPr>
+              <w:t>MidiS</w:t>
+            </w:r>
+            <w:r>
+              <w:rPr>
+                <w:lang w:val="en-US"/>
+              </w:rPr>
+              <w:t>ignal</w:t>
+            </w:r>
+            <w:proofErr w:type="spellEnd"/>
+            <w:r>
+              <w:rPr>
+                <w:lang w:val="en-US"/>
+              </w:rPr>
+              <w:t xml:space="preserve"> &amp; signal): void</w:t>
             </w:r>
           </w:p>
         </w:tc>
@@ -215,12 +328,34 @@
             <w:pPr>
               <w:spacing w:after="160"/>
             </w:pPr>
-            <w:r>
-              <w:t>int data: sensordata i range 0-127</w:t>
+            <w:proofErr w:type="spellStart"/>
+            <w:proofErr w:type="gramStart"/>
+            <w:r>
+              <w:t>int</w:t>
+            </w:r>
+            <w:proofErr w:type="spellEnd"/>
+            <w:proofErr w:type="gramEnd"/>
+            <w:r>
+              <w:t xml:space="preserve"> data: sensordata i range 0-127</w:t>
             </w:r>
             <w:r>
               <w:br/>
-              <w:t xml:space="preserve">MidSignal &amp; signal: en reference til et givent MidiSignal, der skal ændres </w:t>
+            </w:r>
+            <w:proofErr w:type="spellStart"/>
+            <w:r>
+              <w:t>MidSignal</w:t>
+            </w:r>
+            <w:proofErr w:type="spellEnd"/>
+            <w:r>
+              <w:t xml:space="preserve"> &amp; signal: en reference til et givent </w:t>
+            </w:r>
+            <w:proofErr w:type="spellStart"/>
+            <w:r>
+              <w:t>MidiSignal</w:t>
+            </w:r>
+            <w:proofErr w:type="spellEnd"/>
+            <w:r>
+              <w:t xml:space="preserve">, der skal ændres </w:t>
             </w:r>
           </w:p>
         </w:tc>
@@ -285,7 +420,31 @@
           </w:tcPr>
           <w:p>
             <w:r>
-              <w:t>Funktionen tilretter MidiSignalet, der refereres til fra parametren signal på baggrund af parametren ”data” samt de lagrede brugerindstillinger.</w:t>
+              <w:t xml:space="preserve">Funktionen tilretter </w:t>
+            </w:r>
+            <w:proofErr w:type="spellStart"/>
+            <w:r>
+              <w:t>MidiSignalet</w:t>
+            </w:r>
+            <w:proofErr w:type="spellEnd"/>
+            <w:r>
+              <w:t xml:space="preserve">, der refereres til fra </w:t>
+            </w:r>
+            <w:proofErr w:type="spellStart"/>
+            <w:r>
+              <w:t>parametren</w:t>
+            </w:r>
+            <w:proofErr w:type="spellEnd"/>
+            <w:r>
+              <w:t xml:space="preserve"> signal på baggrund af </w:t>
+            </w:r>
+            <w:proofErr w:type="spellStart"/>
+            <w:r>
+              <w:t>parametren</w:t>
+            </w:r>
+            <w:proofErr w:type="spellEnd"/>
+            <w:r>
+              <w:t xml:space="preserve"> ”data” samt de lagrede brugerindstillinger.</w:t>
             </w:r>
           </w:p>
         </w:tc>
@@ -339,29 +498,47 @@
                 <w:lang w:val="en-US"/>
               </w:rPr>
             </w:pPr>
-            <w:r>
-              <w:rPr>
-                <w:lang w:val="en-US"/>
-              </w:rPr>
-              <w:t>map</w:t>
-            </w:r>
-            <w:r>
-              <w:rPr>
-                <w:lang w:val="en-US"/>
-              </w:rPr>
-              <w:t>Key</w:t>
-            </w:r>
-            <w:r>
-              <w:rPr>
-                <w:lang w:val="en-US"/>
-              </w:rPr>
-              <w:t>(int data, MidiS</w:t>
-            </w:r>
-            <w:r>
-              <w:rPr>
-                <w:lang w:val="en-US"/>
-              </w:rPr>
-              <w:t xml:space="preserve">ignal &amp; signal): </w:t>
+            <w:proofErr w:type="spellStart"/>
+            <w:r>
+              <w:rPr>
+                <w:lang w:val="en-US"/>
+              </w:rPr>
+              <w:t>mapKey</w:t>
+            </w:r>
+            <w:proofErr w:type="spellEnd"/>
+            <w:r>
+              <w:rPr>
+                <w:lang w:val="en-US"/>
+              </w:rPr>
+              <w:t>(</w:t>
+            </w:r>
+            <w:proofErr w:type="spellStart"/>
+            <w:r>
+              <w:rPr>
+                <w:lang w:val="en-US"/>
+              </w:rPr>
+              <w:t>int</w:t>
+            </w:r>
+            <w:proofErr w:type="spellEnd"/>
+            <w:r>
+              <w:rPr>
+                <w:lang w:val="en-US"/>
+              </w:rPr>
+              <w:t xml:space="preserve"> data, </w:t>
+            </w:r>
+            <w:proofErr w:type="spellStart"/>
+            <w:r>
+              <w:rPr>
+                <w:lang w:val="en-US"/>
+              </w:rPr>
+              <w:t>MidiSignal</w:t>
+            </w:r>
+            <w:proofErr w:type="spellEnd"/>
+            <w:r>
+              <w:rPr>
+                <w:lang w:val="en-US"/>
+              </w:rPr>
+              <w:t xml:space="preserve"> &amp; signal): </w:t>
             </w:r>
             <w:r>
               <w:rPr>
@@ -381,23 +558,47 @@
               </w:rPr>
               <w:br/>
             </w:r>
-            <w:r>
-              <w:rPr>
-                <w:lang w:val="en-US"/>
-              </w:rPr>
-              <w:t>map</w:t>
-            </w:r>
-            <w:r>
-              <w:rPr>
-                <w:lang w:val="en-US"/>
-              </w:rPr>
-              <w:t>Velocity</w:t>
-            </w:r>
-            <w:r>
-              <w:rPr>
-                <w:lang w:val="en-US"/>
-              </w:rPr>
-              <w:t xml:space="preserve">(int data, MidiSignal &amp; signal): </w:t>
+            <w:proofErr w:type="spellStart"/>
+            <w:r>
+              <w:rPr>
+                <w:lang w:val="en-US"/>
+              </w:rPr>
+              <w:t>mapVelocity</w:t>
+            </w:r>
+            <w:proofErr w:type="spellEnd"/>
+            <w:r>
+              <w:rPr>
+                <w:lang w:val="en-US"/>
+              </w:rPr>
+              <w:t>(</w:t>
+            </w:r>
+            <w:proofErr w:type="spellStart"/>
+            <w:r>
+              <w:rPr>
+                <w:lang w:val="en-US"/>
+              </w:rPr>
+              <w:t>int</w:t>
+            </w:r>
+            <w:proofErr w:type="spellEnd"/>
+            <w:r>
+              <w:rPr>
+                <w:lang w:val="en-US"/>
+              </w:rPr>
+              <w:t xml:space="preserve"> data, </w:t>
+            </w:r>
+            <w:proofErr w:type="spellStart"/>
+            <w:r>
+              <w:rPr>
+                <w:lang w:val="en-US"/>
+              </w:rPr>
+              <w:t>MidiSignal</w:t>
+            </w:r>
+            <w:proofErr w:type="spellEnd"/>
+            <w:r>
+              <w:rPr>
+                <w:lang w:val="en-US"/>
+              </w:rPr>
+              <w:t xml:space="preserve"> &amp; signal): </w:t>
             </w:r>
             <w:r>
               <w:rPr>
@@ -411,23 +612,47 @@
               </w:rPr>
               <w:br/>
             </w:r>
-            <w:r>
-              <w:rPr>
-                <w:lang w:val="en-US"/>
-              </w:rPr>
-              <w:t>map</w:t>
-            </w:r>
-            <w:r>
-              <w:rPr>
-                <w:lang w:val="en-US"/>
-              </w:rPr>
-              <w:t>CCAbs</w:t>
-            </w:r>
-            <w:r>
-              <w:rPr>
-                <w:lang w:val="en-US"/>
-              </w:rPr>
-              <w:t xml:space="preserve">(int data, MidiSignal &amp; signal): </w:t>
+            <w:proofErr w:type="spellStart"/>
+            <w:r>
+              <w:rPr>
+                <w:lang w:val="en-US"/>
+              </w:rPr>
+              <w:t>mapCCAbs</w:t>
+            </w:r>
+            <w:proofErr w:type="spellEnd"/>
+            <w:r>
+              <w:rPr>
+                <w:lang w:val="en-US"/>
+              </w:rPr>
+              <w:t>(</w:t>
+            </w:r>
+            <w:proofErr w:type="spellStart"/>
+            <w:r>
+              <w:rPr>
+                <w:lang w:val="en-US"/>
+              </w:rPr>
+              <w:t>int</w:t>
+            </w:r>
+            <w:proofErr w:type="spellEnd"/>
+            <w:r>
+              <w:rPr>
+                <w:lang w:val="en-US"/>
+              </w:rPr>
+              <w:t xml:space="preserve"> data, </w:t>
+            </w:r>
+            <w:proofErr w:type="spellStart"/>
+            <w:r>
+              <w:rPr>
+                <w:lang w:val="en-US"/>
+              </w:rPr>
+              <w:t>MidiSignal</w:t>
+            </w:r>
+            <w:proofErr w:type="spellEnd"/>
+            <w:r>
+              <w:rPr>
+                <w:lang w:val="en-US"/>
+              </w:rPr>
+              <w:t xml:space="preserve"> &amp; signal): </w:t>
             </w:r>
             <w:r>
               <w:rPr>
@@ -441,23 +666,47 @@
               </w:rPr>
               <w:br/>
             </w:r>
-            <w:r>
-              <w:rPr>
-                <w:lang w:val="en-US"/>
-              </w:rPr>
-              <w:t>map</w:t>
-            </w:r>
-            <w:r>
-              <w:rPr>
-                <w:lang w:val="en-US"/>
-              </w:rPr>
-              <w:t>CCRel</w:t>
-            </w:r>
-            <w:r>
-              <w:rPr>
-                <w:lang w:val="en-US"/>
-              </w:rPr>
-              <w:t xml:space="preserve">(int data, MidiSignal &amp; signal): </w:t>
+            <w:proofErr w:type="spellStart"/>
+            <w:r>
+              <w:rPr>
+                <w:lang w:val="en-US"/>
+              </w:rPr>
+              <w:t>mapCCRel</w:t>
+            </w:r>
+            <w:proofErr w:type="spellEnd"/>
+            <w:r>
+              <w:rPr>
+                <w:lang w:val="en-US"/>
+              </w:rPr>
+              <w:t>(</w:t>
+            </w:r>
+            <w:proofErr w:type="spellStart"/>
+            <w:r>
+              <w:rPr>
+                <w:lang w:val="en-US"/>
+              </w:rPr>
+              <w:t>int</w:t>
+            </w:r>
+            <w:proofErr w:type="spellEnd"/>
+            <w:r>
+              <w:rPr>
+                <w:lang w:val="en-US"/>
+              </w:rPr>
+              <w:t xml:space="preserve"> data, </w:t>
+            </w:r>
+            <w:proofErr w:type="spellStart"/>
+            <w:r>
+              <w:rPr>
+                <w:lang w:val="en-US"/>
+              </w:rPr>
+              <w:t>MidiSignal</w:t>
+            </w:r>
+            <w:proofErr w:type="spellEnd"/>
+            <w:r>
+              <w:rPr>
+                <w:lang w:val="en-US"/>
+              </w:rPr>
+              <w:t xml:space="preserve"> &amp; signal): </w:t>
             </w:r>
             <w:r>
               <w:rPr>
@@ -496,12 +745,34 @@
             <w:pPr>
               <w:spacing w:after="160"/>
             </w:pPr>
-            <w:r>
-              <w:t>int data: sensordata i range 0-127</w:t>
+            <w:proofErr w:type="spellStart"/>
+            <w:proofErr w:type="gramStart"/>
+            <w:r>
+              <w:t>int</w:t>
+            </w:r>
+            <w:proofErr w:type="spellEnd"/>
+            <w:proofErr w:type="gramEnd"/>
+            <w:r>
+              <w:t xml:space="preserve"> data: sensordata i range 0-127</w:t>
             </w:r>
             <w:r>
               <w:br/>
-              <w:t xml:space="preserve">MidSignal &amp; signal: en reference til et givent MidiSignal, der skal ændres </w:t>
+            </w:r>
+            <w:proofErr w:type="spellStart"/>
+            <w:r>
+              <w:t>MidSignal</w:t>
+            </w:r>
+            <w:proofErr w:type="spellEnd"/>
+            <w:r>
+              <w:t xml:space="preserve"> &amp; signal: en reference til et givent </w:t>
+            </w:r>
+            <w:proofErr w:type="spellStart"/>
+            <w:r>
+              <w:t>MidiSignal</w:t>
+            </w:r>
+            <w:proofErr w:type="spellEnd"/>
+            <w:r>
+              <w:t xml:space="preserve">, der skal ændres </w:t>
             </w:r>
           </w:p>
         </w:tc>
@@ -566,10 +837,63 @@
           </w:tcPr>
           <w:p>
             <w:r>
-              <w:t>Funktionen tilretter MidiSignalet, der refereres til fra parametren signal på baggrund af parametren ”data” samt de lagrede brugerindstillinger.</w:t>
-            </w:r>
-            <w:r>
-              <w:t xml:space="preserve"> Disse funktioner kaldes fra funktionen map() afhængig af hvilken param_, der er indstillet i MappingSchemet. </w:t>
+              <w:t xml:space="preserve">Funktionen tilretter </w:t>
+            </w:r>
+            <w:proofErr w:type="spellStart"/>
+            <w:r>
+              <w:t>MidiSignalet</w:t>
+            </w:r>
+            <w:proofErr w:type="spellEnd"/>
+            <w:r>
+              <w:t xml:space="preserve">, der refereres til fra </w:t>
+            </w:r>
+            <w:proofErr w:type="spellStart"/>
+            <w:r>
+              <w:t>parametren</w:t>
+            </w:r>
+            <w:proofErr w:type="spellEnd"/>
+            <w:r>
+              <w:t xml:space="preserve"> signal på baggrund af </w:t>
+            </w:r>
+            <w:proofErr w:type="spellStart"/>
+            <w:r>
+              <w:t>parametren</w:t>
+            </w:r>
+            <w:proofErr w:type="spellEnd"/>
+            <w:r>
+              <w:t xml:space="preserve"> ”data” samt de lagrede brugerindstillinger.</w:t>
+            </w:r>
+            <w:r>
+              <w:t xml:space="preserve"> Disse funktioner kaldes fra funktionen </w:t>
+            </w:r>
+            <w:proofErr w:type="spellStart"/>
+            <w:proofErr w:type="gramStart"/>
+            <w:r>
+              <w:t>map</w:t>
+            </w:r>
+            <w:proofErr w:type="spellEnd"/>
+            <w:r>
+              <w:t>(</w:t>
+            </w:r>
+            <w:proofErr w:type="gramEnd"/>
+            <w:r>
+              <w:t xml:space="preserve">) afhængig af hvilken </w:t>
+            </w:r>
+            <w:proofErr w:type="spellStart"/>
+            <w:r>
+              <w:t>param</w:t>
+            </w:r>
+            <w:proofErr w:type="spellEnd"/>
+            <w:r>
+              <w:t xml:space="preserve">_, der er indstillet i </w:t>
+            </w:r>
+            <w:proofErr w:type="spellStart"/>
+            <w:r>
+              <w:t>MappingSchemet</w:t>
+            </w:r>
+            <w:proofErr w:type="spellEnd"/>
+            <w:r>
+              <w:t xml:space="preserve">. </w:t>
             </w:r>
           </w:p>
         </w:tc>
@@ -617,6 +941,8 @@
                 <w:lang w:val="en-US"/>
               </w:rPr>
             </w:pPr>
+            <w:proofErr w:type="spellStart"/>
+            <w:proofErr w:type="gramStart"/>
             <w:r>
               <w:rPr>
                 <w:rFonts w:ascii="Calibri" w:hAnsi="Calibri" w:cs="Calibri"/>
@@ -624,8 +950,50 @@
                 <w:sz w:val="20"/>
                 <w:szCs w:val="20"/>
               </w:rPr>
-              <w:t>quantizeDiatonic(int &amp;): void</w:t>
-            </w:r>
+              <w:t>quantizeDiatonic</w:t>
+            </w:r>
+            <w:proofErr w:type="spellEnd"/>
+            <w:r>
+              <w:rPr>
+                <w:rFonts w:ascii="Calibri" w:hAnsi="Calibri" w:cs="Calibri"/>
+                <w:color w:val="000000"/>
+                <w:sz w:val="20"/>
+                <w:szCs w:val="20"/>
+              </w:rPr>
+              <w:t>(</w:t>
+            </w:r>
+            <w:proofErr w:type="spellStart"/>
+            <w:proofErr w:type="gramEnd"/>
+            <w:r>
+              <w:rPr>
+                <w:rFonts w:ascii="Calibri" w:hAnsi="Calibri" w:cs="Calibri"/>
+                <w:color w:val="000000"/>
+                <w:sz w:val="20"/>
+                <w:szCs w:val="20"/>
+              </w:rPr>
+              <w:t>int</w:t>
+            </w:r>
+            <w:proofErr w:type="spellEnd"/>
+            <w:r>
+              <w:rPr>
+                <w:rFonts w:ascii="Calibri" w:hAnsi="Calibri" w:cs="Calibri"/>
+                <w:color w:val="000000"/>
+                <w:sz w:val="20"/>
+                <w:szCs w:val="20"/>
+              </w:rPr>
+              <w:t xml:space="preserve"> &amp;): </w:t>
+            </w:r>
+            <w:proofErr w:type="spellStart"/>
+            <w:r>
+              <w:rPr>
+                <w:rFonts w:ascii="Calibri" w:hAnsi="Calibri" w:cs="Calibri"/>
+                <w:color w:val="000000"/>
+                <w:sz w:val="20"/>
+                <w:szCs w:val="20"/>
+              </w:rPr>
+              <w:t>void</w:t>
+            </w:r>
+            <w:proofErr w:type="spellEnd"/>
           </w:p>
         </w:tc>
       </w:tr>
@@ -657,9 +1025,21 @@
             <w:pPr>
               <w:spacing w:after="160"/>
             </w:pPr>
-            <w:r>
-              <w:t>int &amp; dataIn</w:t>
-            </w:r>
+            <w:proofErr w:type="spellStart"/>
+            <w:proofErr w:type="gramStart"/>
+            <w:r>
+              <w:t>int</w:t>
+            </w:r>
+            <w:proofErr w:type="spellEnd"/>
+            <w:proofErr w:type="gramEnd"/>
+            <w:r>
+              <w:t xml:space="preserve"> &amp; </w:t>
+            </w:r>
+            <w:proofErr w:type="spellStart"/>
+            <w:r>
+              <w:t>dataIn</w:t>
+            </w:r>
+            <w:proofErr w:type="spellEnd"/>
           </w:p>
         </w:tc>
       </w:tr>
@@ -723,7 +1103,49 @@
           </w:tcPr>
           <w:p>
             <w:r>
-              <w:t>Hjælpe funktion, der kvantiserer parametren dataIn, så den til slut genererede tone passer i den af brugeren valgte key_.scale_.</w:t>
+              <w:t xml:space="preserve">Hjælpe funktion, der </w:t>
+            </w:r>
+            <w:proofErr w:type="spellStart"/>
+            <w:r>
+              <w:t>kvantiserer</w:t>
+            </w:r>
+            <w:proofErr w:type="spellEnd"/>
+            <w:r>
+              <w:t xml:space="preserve"> </w:t>
+            </w:r>
+            <w:proofErr w:type="spellStart"/>
+            <w:r>
+              <w:t>parametren</w:t>
+            </w:r>
+            <w:proofErr w:type="spellEnd"/>
+            <w:r>
+              <w:t xml:space="preserve"> </w:t>
+            </w:r>
+            <w:proofErr w:type="spellStart"/>
+            <w:r>
+              <w:t>dataIn</w:t>
+            </w:r>
+            <w:proofErr w:type="spellEnd"/>
+            <w:r>
+              <w:t xml:space="preserve">, så den til slut genererede tone passer i den af brugeren valgte </w:t>
+            </w:r>
+            <w:proofErr w:type="spellStart"/>
+            <w:r>
+              <w:t>key</w:t>
+            </w:r>
+            <w:proofErr w:type="spellEnd"/>
+            <w:proofErr w:type="gramStart"/>
+            <w:r>
+              <w:t>_.</w:t>
+            </w:r>
+            <w:proofErr w:type="spellStart"/>
+            <w:r>
+              <w:t>scale</w:t>
+            </w:r>
+            <w:proofErr w:type="spellEnd"/>
+            <w:proofErr w:type="gramEnd"/>
+            <w:r>
+              <w:t>_.</w:t>
             </w:r>
           </w:p>
         </w:tc>
@@ -771,6 +1193,8 @@
                 <w:lang w:val="en-US"/>
               </w:rPr>
             </w:pPr>
+            <w:proofErr w:type="spellStart"/>
+            <w:proofErr w:type="gramStart"/>
             <w:r>
               <w:rPr>
                 <w:rFonts w:ascii="Calibri" w:hAnsi="Calibri" w:cs="Calibri"/>
@@ -778,8 +1202,50 @@
                 <w:sz w:val="20"/>
                 <w:szCs w:val="20"/>
               </w:rPr>
-              <w:t>noteStringToInt(string): int</w:t>
-            </w:r>
+              <w:t>noteStringToInt</w:t>
+            </w:r>
+            <w:proofErr w:type="spellEnd"/>
+            <w:proofErr w:type="gramEnd"/>
+            <w:r>
+              <w:rPr>
+                <w:rFonts w:ascii="Calibri" w:hAnsi="Calibri" w:cs="Calibri"/>
+                <w:color w:val="000000"/>
+                <w:sz w:val="20"/>
+                <w:szCs w:val="20"/>
+              </w:rPr>
+              <w:t>(</w:t>
+            </w:r>
+            <w:proofErr w:type="spellStart"/>
+            <w:r>
+              <w:rPr>
+                <w:rFonts w:ascii="Calibri" w:hAnsi="Calibri" w:cs="Calibri"/>
+                <w:color w:val="000000"/>
+                <w:sz w:val="20"/>
+                <w:szCs w:val="20"/>
+              </w:rPr>
+              <w:t>string</w:t>
+            </w:r>
+            <w:proofErr w:type="spellEnd"/>
+            <w:r>
+              <w:rPr>
+                <w:rFonts w:ascii="Calibri" w:hAnsi="Calibri" w:cs="Calibri"/>
+                <w:color w:val="000000"/>
+                <w:sz w:val="20"/>
+                <w:szCs w:val="20"/>
+              </w:rPr>
+              <w:t xml:space="preserve">): </w:t>
+            </w:r>
+            <w:proofErr w:type="spellStart"/>
+            <w:r>
+              <w:rPr>
+                <w:rFonts w:ascii="Calibri" w:hAnsi="Calibri" w:cs="Calibri"/>
+                <w:color w:val="000000"/>
+                <w:sz w:val="20"/>
+                <w:szCs w:val="20"/>
+              </w:rPr>
+              <w:t>int</w:t>
+            </w:r>
+            <w:proofErr w:type="spellEnd"/>
           </w:p>
         </w:tc>
       </w:tr>
@@ -811,8 +1277,15 @@
             <w:pPr>
               <w:spacing w:after="160"/>
             </w:pPr>
-            <w:r>
-              <w:t>string note</w:t>
+            <w:proofErr w:type="spellStart"/>
+            <w:proofErr w:type="gramStart"/>
+            <w:r>
+              <w:t>string</w:t>
+            </w:r>
+            <w:proofErr w:type="spellEnd"/>
+            <w:proofErr w:type="gramEnd"/>
+            <w:r>
+              <w:t xml:space="preserve"> note</w:t>
             </w:r>
           </w:p>
         </w:tc>
@@ -845,9 +1318,13 @@
             <w:pPr>
               <w:spacing w:after="160"/>
             </w:pPr>
+            <w:proofErr w:type="spellStart"/>
+            <w:proofErr w:type="gramStart"/>
             <w:r>
               <w:t>int</w:t>
             </w:r>
+            <w:proofErr w:type="spellEnd"/>
+            <w:proofErr w:type="gramEnd"/>
             <w:r>
               <w:t xml:space="preserve"> </w:t>
             </w:r>
@@ -880,8 +1357,31 @@
           </w:tcPr>
           <w:p>
             <w:r>
-              <w:t>Hjælpefunktion, der konverterer den af brugeren valgte grundtone key_.root_ til en tilsvarende int</w:t>
-            </w:r>
+              <w:t xml:space="preserve">Hjælpefunktion, der konverterer den af brugeren valgte grundtone </w:t>
+            </w:r>
+            <w:proofErr w:type="spellStart"/>
+            <w:r>
+              <w:t>key</w:t>
+            </w:r>
+            <w:proofErr w:type="spellEnd"/>
+            <w:proofErr w:type="gramStart"/>
+            <w:r>
+              <w:t>_.</w:t>
+            </w:r>
+            <w:proofErr w:type="spellStart"/>
+            <w:r>
+              <w:t>root</w:t>
+            </w:r>
+            <w:proofErr w:type="spellEnd"/>
+            <w:proofErr w:type="gramEnd"/>
+            <w:r>
+              <w:t xml:space="preserve">_ til en tilsvarende </w:t>
+            </w:r>
+            <w:proofErr w:type="spellStart"/>
+            <w:r>
+              <w:t>int</w:t>
+            </w:r>
+            <w:proofErr w:type="spellEnd"/>
             <w:r>
               <w:t>.</w:t>
             </w:r>
@@ -914,23 +1414,66 @@
     </w:p>
     <w:p>
       <w:r>
-        <w:t>Se bilag MappingScheme.h og MappingScheme.c for den endelige MappingScheme implementering.</w:t>
+        <w:t>Herunder foreligger beskrivelser af implementeringsfremgangen for klassens funktioner.</w:t>
+      </w:r>
+    </w:p>
+    <w:p>
+      <w:r>
+        <w:t xml:space="preserve">Se bilag </w:t>
+      </w:r>
+      <w:proofErr w:type="spellStart"/>
+      <w:r>
+        <w:t>MappingScheme.h</w:t>
+      </w:r>
+      <w:proofErr w:type="spellEnd"/>
+      <w:r>
+        <w:t xml:space="preserve"> og </w:t>
+      </w:r>
+      <w:proofErr w:type="spellStart"/>
+      <w:r>
+        <w:t>MappingScheme.c</w:t>
+      </w:r>
+      <w:proofErr w:type="spellEnd"/>
+      <w:r>
+        <w:t xml:space="preserve"> for den endelige </w:t>
+      </w:r>
+      <w:proofErr w:type="spellStart"/>
+      <w:r>
+        <w:t>MappingScheme</w:t>
+      </w:r>
+      <w:proofErr w:type="spellEnd"/>
+      <w:r>
+        <w:t xml:space="preserve"> implementering.</w:t>
       </w:r>
     </w:p>
     <w:p>
       <w:pPr>
         <w:pStyle w:val="Overskrift5"/>
       </w:pPr>
+      <w:proofErr w:type="spellStart"/>
+      <w:proofErr w:type="gramStart"/>
       <w:r>
         <w:t>map</w:t>
       </w:r>
-    </w:p>
-    <w:p>
+      <w:proofErr w:type="spellEnd"/>
+      <w:proofErr w:type="gramEnd"/>
+    </w:p>
+    <w:p>
+      <w:proofErr w:type="spellStart"/>
+      <w:proofErr w:type="gramStart"/>
       <w:r>
         <w:t>m</w:t>
       </w:r>
       <w:r>
-        <w:t xml:space="preserve">ap() </w:t>
+        <w:t>ap</w:t>
+      </w:r>
+      <w:proofErr w:type="spellEnd"/>
+      <w:r>
+        <w:t>(</w:t>
+      </w:r>
+      <w:proofErr w:type="gramEnd"/>
+      <w:r>
+        <w:t xml:space="preserve">) </w:t>
       </w:r>
       <w:r>
         <w:t xml:space="preserve">har til ansvar at </w:t>
@@ -942,7 +1485,15 @@
         <w:t>den en underfunktion jf. den</w:t>
       </w:r>
       <w:r>
-        <w:t xml:space="preserve"> param_</w:t>
+        <w:t xml:space="preserve"> </w:t>
+      </w:r>
+      <w:proofErr w:type="spellStart"/>
+      <w:r>
+        <w:t>param</w:t>
+      </w:r>
+      <w:proofErr w:type="spellEnd"/>
+      <w:r>
+        <w:t>_</w:t>
       </w:r>
       <w:r>
         <w:t>,</w:t>
@@ -955,13 +1506,30 @@
       <w:pPr>
         <w:pStyle w:val="Overskrift5"/>
       </w:pPr>
+      <w:proofErr w:type="spellStart"/>
+      <w:proofErr w:type="gramStart"/>
       <w:r>
         <w:t>mapKey</w:t>
       </w:r>
-    </w:p>
-    <w:p>
-      <w:r>
-        <w:t>Programflowet i mapKey er som følger:</w:t>
+      <w:proofErr w:type="spellEnd"/>
+      <w:proofErr w:type="gramEnd"/>
+    </w:p>
+    <w:p>
+      <w:proofErr w:type="spellStart"/>
+      <w:r>
+        <w:t>Programflowet</w:t>
+      </w:r>
+      <w:proofErr w:type="spellEnd"/>
+      <w:r>
+        <w:t xml:space="preserve"> i </w:t>
+      </w:r>
+      <w:proofErr w:type="spellStart"/>
+      <w:r>
+        <w:t>mapKey</w:t>
+      </w:r>
+      <w:proofErr w:type="spellEnd"/>
+      <w:r>
+        <w:t xml:space="preserve"> er som følger:</w:t>
       </w:r>
     </w:p>
     <w:p>
@@ -973,7 +1541,15 @@
         </w:numPr>
       </w:pPr>
       <w:r>
-        <w:t>Tilret data: Systemet kan generere toner fra oktaverne -2 til 9 = 12 oktaver. I hver oktav er der 12 toner. Dette giver mulighed for at generer i alt 120 forskellige toner. Derfor benyttes kun sensorData i intervallet 3-122.</w:t>
+        <w:t xml:space="preserve">Tilret data: Systemet kan generere toner fra oktaverne -2 til 9 = 12 oktaver. I hver oktav er der 12 toner. Dette giver mulighed for at generer i alt 120 forskellige toner. Derfor benyttes kun </w:t>
+      </w:r>
+      <w:proofErr w:type="spellStart"/>
+      <w:r>
+        <w:t>sensorData</w:t>
+      </w:r>
+      <w:proofErr w:type="spellEnd"/>
+      <w:r>
+        <w:t xml:space="preserve"> i intervallet 3-122.</w:t>
       </w:r>
     </w:p>
     <w:p>
@@ -985,7 +1561,23 @@
         </w:numPr>
       </w:pPr>
       <w:r>
-        <w:t>”Vend” toner hvis bruger har valgt direction_ ”falling”</w:t>
+        <w:t xml:space="preserve">”Vend” toner hvis bruger har valgt </w:t>
+      </w:r>
+      <w:proofErr w:type="spellStart"/>
+      <w:r>
+        <w:t>direction</w:t>
+      </w:r>
+      <w:proofErr w:type="spellEnd"/>
+      <w:r>
+        <w:t>_ ”</w:t>
+      </w:r>
+      <w:proofErr w:type="spellStart"/>
+      <w:r>
+        <w:t>falling</w:t>
+      </w:r>
+      <w:proofErr w:type="spellEnd"/>
+      <w:r>
+        <w:t>”</w:t>
       </w:r>
       <w:r>
         <w:t>.</w:t>
@@ -1000,10 +1592,26 @@
         </w:numPr>
       </w:pPr>
       <w:r>
-        <w:t xml:space="preserve">Forskyd data jf. valgt grundtone. Dette er en forberedelse til funktionen quantizeDiatonic, der sørger for at den </w:t>
-      </w:r>
-      <w:r>
-        <w:t>valgte skala kvantiseres som ønsket.</w:t>
+        <w:t xml:space="preserve">Forskyd data jf. valgt grundtone. Dette er en forberedelse til funktionen </w:t>
+      </w:r>
+      <w:proofErr w:type="spellStart"/>
+      <w:r>
+        <w:t>quantizeDiatonic</w:t>
+      </w:r>
+      <w:proofErr w:type="spellEnd"/>
+      <w:r>
+        <w:t xml:space="preserve">, der sørger for at den </w:t>
+      </w:r>
+      <w:r>
+        <w:t xml:space="preserve">valgte skala </w:t>
+      </w:r>
+      <w:proofErr w:type="spellStart"/>
+      <w:r>
+        <w:t>kvantiseres</w:t>
+      </w:r>
+      <w:proofErr w:type="spellEnd"/>
+      <w:r>
+        <w:t xml:space="preserve"> som ønsket.</w:t>
       </w:r>
     </w:p>
     <w:p>
@@ -1015,8 +1623,13 @@
         </w:numPr>
       </w:pPr>
       <w:r>
-        <w:t>Kald quantizeDiatonic</w:t>
-      </w:r>
+        <w:t xml:space="preserve">Kald </w:t>
+      </w:r>
+      <w:proofErr w:type="spellStart"/>
+      <w:r>
+        <w:t>quantizeDiatonic</w:t>
+      </w:r>
+      <w:proofErr w:type="spellEnd"/>
       <w:r>
         <w:t>.</w:t>
       </w:r>
@@ -1045,31 +1658,38 @@
         </w:numPr>
       </w:pPr>
       <w:r>
+        <w:t xml:space="preserve">Modificerer signal referencen. </w:t>
+      </w:r>
+      <w:r>
+        <w:t xml:space="preserve">Der først tjekkes </w:t>
+      </w:r>
+      <w:r>
+        <w:t>om tonen er ny inden den sættes. Er den ny, slukkes først den gamle. Dermed kræves to gennemløb med samme modtagne data før tonen ændres.</w:t>
+      </w:r>
+    </w:p>
+    <w:p>
+      <w:pPr>
         <w:rPr>
-          <w:lang w:val="en-US"/>
+          <w:rFonts w:asciiTheme="majorHAnsi" w:eastAsiaTheme="majorEastAsia" w:hAnsiTheme="majorHAnsi" w:cstheme="majorBidi"/>
+          <w:color w:val="2E74B5" w:themeColor="accent1" w:themeShade="BF"/>
         </w:rPr>
-        <w:t>Modificerer signal referencen</w:t>
-      </w:r>
-      <w:r>
-        <w:rPr>
-          <w:lang w:val="en-US"/>
-        </w:rPr>
-        <w:t xml:space="preserve">. </w:t>
-      </w:r>
-      <w:r>
-        <w:t xml:space="preserve">Der først tjekkes </w:t>
-      </w:r>
-      <w:r>
-        <w:t>om tonen er ny inden den sættes. Er den ny, slukkes først den gamle. Dermed kræves to gennemløb med samme modtagne data før tonen ændres.</w:t>
+      </w:pPr>
+      <w:r>
+        <w:br w:type="page"/>
       </w:r>
     </w:p>
     <w:p>
       <w:pPr>
         <w:pStyle w:val="Overskrift5"/>
       </w:pPr>
-      <w:r>
+      <w:proofErr w:type="spellStart"/>
+      <w:proofErr w:type="gramStart"/>
+      <w:r>
+        <w:lastRenderedPageBreak/>
         <w:t>quantizeDiatonic</w:t>
       </w:r>
+      <w:proofErr w:type="spellEnd"/>
+      <w:proofErr w:type="gramEnd"/>
     </w:p>
     <w:p>
       <w:r>
@@ -1081,20 +1701,54 @@
       <w:r>
         <w:t xml:space="preserve">eller </w:t>
       </w:r>
+      <w:proofErr w:type="spellStart"/>
       <w:r>
         <w:t>mol-skala</w:t>
       </w:r>
       <w:r>
-        <w:t>er hører begge under kategoriseringen diatonisk.</w:t>
-      </w:r>
-    </w:p>
-    <w:p>
-      <w:r>
-        <w:t>Dur k</w:t>
+        <w:t>er</w:t>
+      </w:r>
+      <w:proofErr w:type="spellEnd"/>
+      <w:r>
+        <w:t xml:space="preserve"> hører begge under kategoriseringen diatonisk.</w:t>
+      </w:r>
+    </w:p>
+    <w:p>
+      <w:r>
+        <w:t xml:space="preserve">Når det indkomne data (som indeholder alle oktavens toner) skal </w:t>
+      </w:r>
+      <w:proofErr w:type="spellStart"/>
+      <w:r>
+        <w:t>kvantiseres</w:t>
+      </w:r>
+      <w:proofErr w:type="spellEnd"/>
+      <w:r>
+        <w:t>, skiftes de t</w:t>
+      </w:r>
+      <w:r>
+        <w:t xml:space="preserve">oner, der ikke ligger i skalaen op- eller ned til en tone i skalaen. </w:t>
+      </w:r>
+      <w:proofErr w:type="spellStart"/>
+      <w:r>
+        <w:t>Kvantiseringen</w:t>
+      </w:r>
+      <w:proofErr w:type="spellEnd"/>
+      <w:r>
+        <w:t xml:space="preserve"> er designet således, at de mest brugte toner favoriseres: Grundtone (1), terts (3), kvint (5).</w:t>
+      </w:r>
+    </w:p>
+    <w:p>
+      <w:r>
+        <w:t xml:space="preserve">Dur </w:t>
+      </w:r>
+      <w:proofErr w:type="spellStart"/>
+      <w:r>
+        <w:t>k</w:t>
       </w:r>
       <w:r>
         <w:t>vantiseringen</w:t>
       </w:r>
+      <w:proofErr w:type="spellEnd"/>
       <w:r>
         <w:t xml:space="preserve"> foregår som på </w:t>
       </w:r>
@@ -1112,10 +1766,10 @@
           <w:lang w:eastAsia="da-DK"/>
         </w:rPr>
         <w:drawing>
-          <wp:inline distT="0" distB="0" distL="0" distR="0">
-            <wp:extent cx="3721100" cy="281740"/>
-            <wp:effectExtent l="0" t="0" r="0" b="4445"/>
-            <wp:docPr id="3" name="Billede 3"/>
+          <wp:inline distT="0" distB="0" distL="0" distR="0" wp14:anchorId="3CAD5215" wp14:editId="6032D0BC">
+            <wp:extent cx="3375660" cy="2438400"/>
+            <wp:effectExtent l="0" t="0" r="0" b="0"/>
+            <wp:docPr id="1" name="Billede 1"/>
             <wp:cNvGraphicFramePr>
               <a:graphicFrameLocks xmlns:a="http://schemas.openxmlformats.org/drawingml/2006/main" noChangeAspect="1"/>
             </wp:cNvGraphicFramePr>
@@ -1141,7 +1795,7 @@
                   <pic:spPr>
                     <a:xfrm>
                       <a:off x="0" y="0"/>
-                      <a:ext cx="4224478" cy="319853"/>
+                      <a:ext cx="3375660" cy="2438400"/>
                     </a:xfrm>
                     <a:prstGeom prst="rect">
                       <a:avLst/>
@@ -1156,21 +1810,48 @@
     </w:p>
     <w:p>
       <w:r>
-        <w:t>Påskrevet er durskalaens trin for en c-dur skala samt hvilken vej det ønskes at tonerne uden for skala skal kvantiseres til.</w:t>
-      </w:r>
-    </w:p>
-    <w:p>
-      <w:r>
-        <w:t>Mol</w:t>
-      </w:r>
-      <w:r>
-        <w:t xml:space="preserve"> kvantiseringen er </w:t>
-      </w:r>
-      <w:r>
-        <w:t xml:space="preserve">illustreret </w:t>
-      </w:r>
-      <w:r>
-        <w:t xml:space="preserve">herunder: </w:t>
+        <w:t>Påskrevet er durskalaens trin</w:t>
+      </w:r>
+      <w:r>
+        <w:t xml:space="preserve"> (1-7)</w:t>
+      </w:r>
+      <w:r>
+        <w:t xml:space="preserve"> for en </w:t>
+      </w:r>
+      <w:proofErr w:type="spellStart"/>
+      <w:r>
+        <w:t>c-dur</w:t>
+      </w:r>
+      <w:proofErr w:type="spellEnd"/>
+      <w:r>
+        <w:t xml:space="preserve"> skala samt hvilken vej det ønskes at tonerne uden for skala skal </w:t>
+      </w:r>
+      <w:proofErr w:type="spellStart"/>
+      <w:r>
+        <w:t>kvantiseres</w:t>
+      </w:r>
+      <w:proofErr w:type="spellEnd"/>
+      <w:r>
+        <w:t xml:space="preserve"> til</w:t>
+      </w:r>
+      <w:r>
+        <w:t xml:space="preserve"> (røde pile)</w:t>
+      </w:r>
+      <w:r>
+        <w:t>.</w:t>
+      </w:r>
+    </w:p>
+    <w:p>
+      <w:r>
+        <w:t xml:space="preserve">Mol </w:t>
+      </w:r>
+      <w:proofErr w:type="spellStart"/>
+      <w:r>
+        <w:t>kvantiseringen</w:t>
+      </w:r>
+      <w:proofErr w:type="spellEnd"/>
+      <w:r>
+        <w:t xml:space="preserve"> er illustreret herunder: </w:t>
       </w:r>
     </w:p>
     <w:p>
@@ -1184,9 +1865,9 @@
         </w:rPr>
         <w:drawing>
           <wp:inline distT="0" distB="0" distL="0" distR="0">
-            <wp:extent cx="3712321" cy="292100"/>
-            <wp:effectExtent l="0" t="0" r="2540" b="0"/>
-            <wp:docPr id="5" name="Billede 5"/>
+            <wp:extent cx="3441700" cy="2470119"/>
+            <wp:effectExtent l="0" t="0" r="6350" b="6985"/>
+            <wp:docPr id="2" name="Billede 2"/>
             <wp:cNvGraphicFramePr>
               <a:graphicFrameLocks xmlns:a="http://schemas.openxmlformats.org/drawingml/2006/main" noChangeAspect="1"/>
             </wp:cNvGraphicFramePr>
@@ -1212,7 +1893,7 @@
                   <pic:spPr>
                     <a:xfrm>
                       <a:off x="0" y="0"/>
-                      <a:ext cx="4240251" cy="333640"/>
+                      <a:ext cx="3468712" cy="2489506"/>
                     </a:xfrm>
                     <a:prstGeom prst="rect">
                       <a:avLst/>
@@ -1227,26 +1908,57 @@
     </w:p>
     <w:p>
       <w:r>
-        <w:t>Funktionen er opbygget af først en registrering af hvilken tone i oktaven, data er, og dernæst en kvantisering vha. switch case sætninger.</w:t>
+        <w:t xml:space="preserve">Funktionen er opbygget af først en registrering af hvilken tone i oktaven, data er, og dernæst en </w:t>
+      </w:r>
+      <w:proofErr w:type="spellStart"/>
+      <w:r>
+        <w:t>kvantisering</w:t>
+      </w:r>
+      <w:proofErr w:type="spellEnd"/>
+      <w:r>
+        <w:t xml:space="preserve"> vha. switch case sætninger.</w:t>
+      </w:r>
+    </w:p>
+    <w:p>
+      <w:pPr>
+        <w:rPr>
+          <w:rFonts w:asciiTheme="majorHAnsi" w:eastAsiaTheme="majorEastAsia" w:hAnsiTheme="majorHAnsi" w:cstheme="majorBidi"/>
+          <w:color w:val="2E74B5" w:themeColor="accent1" w:themeShade="BF"/>
+        </w:rPr>
+      </w:pPr>
+      <w:r>
+        <w:br w:type="page"/>
       </w:r>
     </w:p>
     <w:p>
       <w:pPr>
         <w:pStyle w:val="Overskrift5"/>
       </w:pPr>
-      <w:r>
+      <w:proofErr w:type="spellStart"/>
+      <w:proofErr w:type="gramStart"/>
+      <w:r>
+        <w:lastRenderedPageBreak/>
         <w:t>mapVelocity</w:t>
       </w:r>
-    </w:p>
-    <w:p>
-      <w:r>
-        <w:t>Programflowet i map</w:t>
-      </w:r>
-      <w:r>
-        <w:t xml:space="preserve">Velocity </w:t>
-      </w:r>
-      <w:r>
-        <w:t>er som følger:</w:t>
+      <w:proofErr w:type="spellEnd"/>
+      <w:proofErr w:type="gramEnd"/>
+    </w:p>
+    <w:p>
+      <w:proofErr w:type="spellStart"/>
+      <w:r>
+        <w:t>Programflowet</w:t>
+      </w:r>
+      <w:proofErr w:type="spellEnd"/>
+      <w:r>
+        <w:t xml:space="preserve"> i </w:t>
+      </w:r>
+      <w:proofErr w:type="spellStart"/>
+      <w:r>
+        <w:t>mapVelocity</w:t>
+      </w:r>
+      <w:proofErr w:type="spellEnd"/>
+      <w:r>
+        <w:t xml:space="preserve"> er som følger:</w:t>
       </w:r>
     </w:p>
     <w:p>
@@ -1279,7 +1991,15 @@
         <w:t>signal</w:t>
       </w:r>
       <w:r>
-        <w:t xml:space="preserve"> før var NOTEOFF og data overstiger den af brugeren satte lowerThreshold, sættes den </w:t>
+        <w:t xml:space="preserve"> før var NOTEOFF og data overstiger den af brugeren satte </w:t>
+      </w:r>
+      <w:proofErr w:type="spellStart"/>
+      <w:r>
+        <w:t>lowerThreshold</w:t>
+      </w:r>
+      <w:proofErr w:type="spellEnd"/>
+      <w:r>
+        <w:t xml:space="preserve">, sættes den </w:t>
       </w:r>
       <w:r>
         <w:t>kommandoen</w:t>
@@ -1297,11 +2017,13 @@
         </w:numPr>
       </w:pPr>
       <w:r>
-        <w:t xml:space="preserve">Hvis signal før var NOTEON og </w:t>
-      </w:r>
-      <w:r>
-        <w:t>data overstiger lowerThreshold</w:t>
-      </w:r>
+        <w:t xml:space="preserve">Hvis signal før var NOTEON og data overstiger </w:t>
+      </w:r>
+      <w:proofErr w:type="spellStart"/>
+      <w:r>
+        <w:t>lowerThreshold</w:t>
+      </w:r>
+      <w:proofErr w:type="spellEnd"/>
       <w:r>
         <w:t>, sættes kommandoen til AFTERTOUCH.</w:t>
       </w:r>
@@ -1315,53 +2037,144 @@
         </w:numPr>
       </w:pPr>
       <w:r>
-        <w:t>Hvis signal før var NOTEON og data er lavere end lowerThreshold, sættes kommandoen til NOTEOFF.</w:t>
-      </w:r>
-      <w:bookmarkStart w:id="0" w:name="_GoBack"/>
-      <w:bookmarkEnd w:id="0"/>
+        <w:t xml:space="preserve">Hvis signal før var NOTEON og data er lavere end </w:t>
+      </w:r>
+      <w:proofErr w:type="spellStart"/>
+      <w:r>
+        <w:t>lowerThreshold</w:t>
+      </w:r>
+      <w:proofErr w:type="spellEnd"/>
+      <w:r>
+        <w:t>, sættes kommandoen til NOTEOFF.</w:t>
+      </w:r>
     </w:p>
     <w:p>
       <w:pPr>
         <w:pStyle w:val="Overskrift5"/>
+      </w:pPr>
+      <w:proofErr w:type="spellStart"/>
+      <w:proofErr w:type="gramStart"/>
+      <w:r>
+        <w:t>mapCCAbs</w:t>
+      </w:r>
+      <w:proofErr w:type="spellEnd"/>
+      <w:proofErr w:type="gramEnd"/>
+    </w:p>
+    <w:p>
+      <w:proofErr w:type="spellStart"/>
+      <w:r>
+        <w:t>Programflowet</w:t>
+      </w:r>
+      <w:proofErr w:type="spellEnd"/>
+      <w:r>
+        <w:t xml:space="preserve"> i </w:t>
+      </w:r>
+      <w:proofErr w:type="spellStart"/>
+      <w:r>
+        <w:t>mapCCAbs</w:t>
+      </w:r>
+      <w:proofErr w:type="spellEnd"/>
+      <w:r>
+        <w:t xml:space="preserve"> er som følger:</w:t>
+      </w:r>
+    </w:p>
+    <w:p>
+      <w:pPr>
+        <w:pStyle w:val="Listeafsnit"/>
+        <w:numPr>
+          <w:ilvl w:val="0"/>
+          <w:numId w:val="4"/>
+        </w:numPr>
+      </w:pPr>
+      <w:r>
+        <w:t>Validér data (0-127).</w:t>
+      </w:r>
+    </w:p>
+    <w:p>
+      <w:pPr>
+        <w:pStyle w:val="Listeafsnit"/>
+        <w:numPr>
+          <w:ilvl w:val="0"/>
+          <w:numId w:val="4"/>
+        </w:numPr>
+      </w:pPr>
+      <w:r>
+        <w:t xml:space="preserve">Skalér data jf. af brugeren indstillede </w:t>
+      </w:r>
+      <w:proofErr w:type="spellStart"/>
+      <w:r>
+        <w:t>minVal</w:t>
+      </w:r>
+      <w:proofErr w:type="spellEnd"/>
+      <w:r>
+        <w:t xml:space="preserve">_ og </w:t>
+      </w:r>
+      <w:proofErr w:type="spellStart"/>
+      <w:r>
+        <w:t>maxVal</w:t>
+      </w:r>
+      <w:proofErr w:type="spellEnd"/>
+      <w:r>
+        <w:t>_</w:t>
+      </w:r>
+    </w:p>
+    <w:p>
+      <w:pPr>
+        <w:pStyle w:val="Listeafsnit"/>
+        <w:numPr>
+          <w:ilvl w:val="0"/>
+          <w:numId w:val="4"/>
+        </w:numPr>
+      </w:pPr>
+      <w:r>
+        <w:t>Sæt signal</w:t>
+      </w:r>
+    </w:p>
+    <w:p>
+      <w:pPr>
+        <w:pStyle w:val="Overskrift5"/>
+      </w:pPr>
+      <w:proofErr w:type="spellStart"/>
+      <w:proofErr w:type="gramStart"/>
+      <w:r>
+        <w:t>mapCCRel</w:t>
+      </w:r>
+      <w:proofErr w:type="spellEnd"/>
+      <w:proofErr w:type="gramEnd"/>
+    </w:p>
+    <w:p>
+      <w:r>
+        <w:t xml:space="preserve">Herunder ses et </w:t>
+      </w:r>
+      <w:proofErr w:type="spellStart"/>
+      <w:r>
+        <w:t>flowchart</w:t>
+      </w:r>
+      <w:proofErr w:type="spellEnd"/>
+      <w:r>
+        <w:t xml:space="preserve"> for </w:t>
+      </w:r>
+      <w:proofErr w:type="spellStart"/>
+      <w:r>
+        <w:t>mapCCRel</w:t>
+      </w:r>
+      <w:proofErr w:type="spellEnd"/>
+    </w:p>
+    <w:p>
+      <w:pPr>
+        <w:jc w:val="center"/>
         <w:rPr>
           <w:lang w:val="en-US"/>
         </w:rPr>
       </w:pPr>
       <w:r>
-        <w:rPr>
-          <w:lang w:val="en-US"/>
-        </w:rPr>
-        <w:lastRenderedPageBreak/>
-        <w:t>mapCCAbs</w:t>
-      </w:r>
-    </w:p>
-    <w:p>
-      <w:pPr>
-        <w:rPr>
-          <w:lang w:val="en-US"/>
-        </w:rPr>
-      </w:pPr>
-    </w:p>
-    <w:p>
-      <w:pPr>
-        <w:pStyle w:val="Overskrift5"/>
-        <w:rPr>
-          <w:lang w:val="en-US"/>
-        </w:rPr>
-      </w:pPr>
-      <w:r>
-        <w:rPr>
-          <w:lang w:val="en-US"/>
-        </w:rPr>
-        <w:t>mapCCRel</w:t>
-      </w:r>
-    </w:p>
-    <w:p>
-      <w:pPr>
-        <w:rPr>
-          <w:lang w:val="en-US"/>
-        </w:rPr>
-      </w:pPr>
+        <w:object w:dxaOrig="7573" w:dyaOrig="4897">
+          <v:shape id="_x0000_i1025" type="#_x0000_t75" style="width:378.5pt;height:245pt" o:ole="">
+            <v:imagedata r:id="rId12" o:title=""/>
+          </v:shape>
+          <o:OLEObject Type="Embed" ProgID="Visio.Drawing.15" ShapeID="_x0000_i1025" DrawAspect="Content" ObjectID="_1479800071" r:id="rId13"/>
+        </w:object>
+      </w:r>
     </w:p>
     <w:p>
       <w:pPr>
@@ -1468,7 +2281,23 @@
         <w:footnoteRef/>
       </w:r>
       <w:r>
-        <w:t xml:space="preserve"> Som specificeret i afsnittet ”Krav til Mapping Scheme”</w:t>
+        <w:t xml:space="preserve"> Som specificeret i afsnittet ”Krav til </w:t>
+      </w:r>
+      <w:proofErr w:type="spellStart"/>
+      <w:r>
+        <w:t>Mapping</w:t>
+      </w:r>
+      <w:proofErr w:type="spellEnd"/>
+      <w:r>
+        <w:t xml:space="preserve"> </w:t>
+      </w:r>
+      <w:proofErr w:type="spellStart"/>
+      <w:r>
+        <w:t>Scheme</w:t>
+      </w:r>
+      <w:proofErr w:type="spellEnd"/>
+      <w:r>
+        <w:t>”</w:t>
       </w:r>
     </w:p>
   </w:footnote>
@@ -1478,6 +2307,92 @@
 <file path=word/numbering.xml><?xml version="1.0" encoding="utf-8"?>
 <w:numbering xmlns:wpc="http://schemas.microsoft.com/office/word/2010/wordprocessingCanvas" xmlns:mc="http://schemas.openxmlformats.org/markup-compatibility/2006" xmlns:o="urn:schemas-microsoft-com:office:office" xmlns:r="http://schemas.openxmlformats.org/officeDocument/2006/relationships" xmlns:m="http://schemas.openxmlformats.org/officeDocument/2006/math" xmlns:v="urn:schemas-microsoft-com:vml" xmlns:wp14="http://schemas.microsoft.com/office/word/2010/wordprocessingDrawing" xmlns:wp="http://schemas.openxmlformats.org/drawingml/2006/wordprocessingDrawing" xmlns:w10="urn:schemas-microsoft-com:office:word" xmlns:w="http://schemas.openxmlformats.org/wordprocessingml/2006/main" xmlns:w14="http://schemas.microsoft.com/office/word/2010/wordml" xmlns:w15="http://schemas.microsoft.com/office/word/2012/wordml" xmlns:wpg="http://schemas.microsoft.com/office/word/2010/wordprocessingGroup" xmlns:wpi="http://schemas.microsoft.com/office/word/2010/wordprocessingInk" xmlns:wne="http://schemas.microsoft.com/office/word/2006/wordml" xmlns:wps="http://schemas.microsoft.com/office/word/2010/wordprocessingShape" mc:Ignorable="w14 w15 wp14">
   <w:abstractNum w:abstractNumId="0">
+    <w:nsid w:val="06CC6F78"/>
+    <w:multiLevelType w:val="hybridMultilevel"/>
+    <w:tmpl w:val="B3985544"/>
+    <w:lvl w:ilvl="0" w:tplc="0406000F">
+      <w:start w:val="1"/>
+      <w:numFmt w:val="decimal"/>
+      <w:lvlText w:val="%1."/>
+      <w:lvlJc w:val="left"/>
+      <w:pPr>
+        <w:ind w:left="720" w:hanging="360"/>
+      </w:pPr>
+    </w:lvl>
+    <w:lvl w:ilvl="1" w:tplc="04060019" w:tentative="1">
+      <w:start w:val="1"/>
+      <w:numFmt w:val="lowerLetter"/>
+      <w:lvlText w:val="%2."/>
+      <w:lvlJc w:val="left"/>
+      <w:pPr>
+        <w:ind w:left="1440" w:hanging="360"/>
+      </w:pPr>
+    </w:lvl>
+    <w:lvl w:ilvl="2" w:tplc="0406001B" w:tentative="1">
+      <w:start w:val="1"/>
+      <w:numFmt w:val="lowerRoman"/>
+      <w:lvlText w:val="%3."/>
+      <w:lvlJc w:val="right"/>
+      <w:pPr>
+        <w:ind w:left="2160" w:hanging="180"/>
+      </w:pPr>
+    </w:lvl>
+    <w:lvl w:ilvl="3" w:tplc="0406000F" w:tentative="1">
+      <w:start w:val="1"/>
+      <w:numFmt w:val="decimal"/>
+      <w:lvlText w:val="%4."/>
+      <w:lvlJc w:val="left"/>
+      <w:pPr>
+        <w:ind w:left="2880" w:hanging="360"/>
+      </w:pPr>
+    </w:lvl>
+    <w:lvl w:ilvl="4" w:tplc="04060019" w:tentative="1">
+      <w:start w:val="1"/>
+      <w:numFmt w:val="lowerLetter"/>
+      <w:lvlText w:val="%5."/>
+      <w:lvlJc w:val="left"/>
+      <w:pPr>
+        <w:ind w:left="3600" w:hanging="360"/>
+      </w:pPr>
+    </w:lvl>
+    <w:lvl w:ilvl="5" w:tplc="0406001B" w:tentative="1">
+      <w:start w:val="1"/>
+      <w:numFmt w:val="lowerRoman"/>
+      <w:lvlText w:val="%6."/>
+      <w:lvlJc w:val="right"/>
+      <w:pPr>
+        <w:ind w:left="4320" w:hanging="180"/>
+      </w:pPr>
+    </w:lvl>
+    <w:lvl w:ilvl="6" w:tplc="0406000F" w:tentative="1">
+      <w:start w:val="1"/>
+      <w:numFmt w:val="decimal"/>
+      <w:lvlText w:val="%7."/>
+      <w:lvlJc w:val="left"/>
+      <w:pPr>
+        <w:ind w:left="5040" w:hanging="360"/>
+      </w:pPr>
+    </w:lvl>
+    <w:lvl w:ilvl="7" w:tplc="04060019" w:tentative="1">
+      <w:start w:val="1"/>
+      <w:numFmt w:val="lowerLetter"/>
+      <w:lvlText w:val="%8."/>
+      <w:lvlJc w:val="left"/>
+      <w:pPr>
+        <w:ind w:left="5760" w:hanging="360"/>
+      </w:pPr>
+    </w:lvl>
+    <w:lvl w:ilvl="8" w:tplc="0406001B" w:tentative="1">
+      <w:start w:val="1"/>
+      <w:numFmt w:val="lowerRoman"/>
+      <w:lvlText w:val="%9."/>
+      <w:lvlJc w:val="right"/>
+      <w:pPr>
+        <w:ind w:left="6480" w:hanging="180"/>
+      </w:pPr>
+    </w:lvl>
+  </w:abstractNum>
+  <w:abstractNum w:abstractNumId="1">
     <w:nsid w:val="1E5C5702"/>
     <w:multiLevelType w:val="hybridMultilevel"/>
     <w:tmpl w:val="42C013F2"/>
@@ -1563,7 +2478,7 @@
       </w:pPr>
     </w:lvl>
   </w:abstractNum>
-  <w:abstractNum w:abstractNumId="1">
+  <w:abstractNum w:abstractNumId="2">
     <w:nsid w:val="402E5B11"/>
     <w:multiLevelType w:val="hybridMultilevel"/>
     <w:tmpl w:val="B3985544"/>
@@ -1649,7 +2564,7 @@
       </w:pPr>
     </w:lvl>
   </w:abstractNum>
-  <w:abstractNum w:abstractNumId="2">
+  <w:abstractNum w:abstractNumId="3">
     <w:nsid w:val="4F65165E"/>
     <w:multiLevelType w:val="hybridMultilevel"/>
     <w:tmpl w:val="84F2DEFA"/>
@@ -1738,14 +2653,106 @@
       </w:pPr>
     </w:lvl>
   </w:abstractNum>
+  <w:abstractNum w:abstractNumId="4">
+    <w:nsid w:val="73E152B5"/>
+    <w:multiLevelType w:val="hybridMultilevel"/>
+    <w:tmpl w:val="B3985544"/>
+    <w:lvl w:ilvl="0" w:tplc="0406000F">
+      <w:start w:val="1"/>
+      <w:numFmt w:val="decimal"/>
+      <w:lvlText w:val="%1."/>
+      <w:lvlJc w:val="left"/>
+      <w:pPr>
+        <w:ind w:left="720" w:hanging="360"/>
+      </w:pPr>
+    </w:lvl>
+    <w:lvl w:ilvl="1" w:tplc="04060019" w:tentative="1">
+      <w:start w:val="1"/>
+      <w:numFmt w:val="lowerLetter"/>
+      <w:lvlText w:val="%2."/>
+      <w:lvlJc w:val="left"/>
+      <w:pPr>
+        <w:ind w:left="1440" w:hanging="360"/>
+      </w:pPr>
+    </w:lvl>
+    <w:lvl w:ilvl="2" w:tplc="0406001B" w:tentative="1">
+      <w:start w:val="1"/>
+      <w:numFmt w:val="lowerRoman"/>
+      <w:lvlText w:val="%3."/>
+      <w:lvlJc w:val="right"/>
+      <w:pPr>
+        <w:ind w:left="2160" w:hanging="180"/>
+      </w:pPr>
+    </w:lvl>
+    <w:lvl w:ilvl="3" w:tplc="0406000F" w:tentative="1">
+      <w:start w:val="1"/>
+      <w:numFmt w:val="decimal"/>
+      <w:lvlText w:val="%4."/>
+      <w:lvlJc w:val="left"/>
+      <w:pPr>
+        <w:ind w:left="2880" w:hanging="360"/>
+      </w:pPr>
+    </w:lvl>
+    <w:lvl w:ilvl="4" w:tplc="04060019" w:tentative="1">
+      <w:start w:val="1"/>
+      <w:numFmt w:val="lowerLetter"/>
+      <w:lvlText w:val="%5."/>
+      <w:lvlJc w:val="left"/>
+      <w:pPr>
+        <w:ind w:left="3600" w:hanging="360"/>
+      </w:pPr>
+    </w:lvl>
+    <w:lvl w:ilvl="5" w:tplc="0406001B" w:tentative="1">
+      <w:start w:val="1"/>
+      <w:numFmt w:val="lowerRoman"/>
+      <w:lvlText w:val="%6."/>
+      <w:lvlJc w:val="right"/>
+      <w:pPr>
+        <w:ind w:left="4320" w:hanging="180"/>
+      </w:pPr>
+    </w:lvl>
+    <w:lvl w:ilvl="6" w:tplc="0406000F" w:tentative="1">
+      <w:start w:val="1"/>
+      <w:numFmt w:val="decimal"/>
+      <w:lvlText w:val="%7."/>
+      <w:lvlJc w:val="left"/>
+      <w:pPr>
+        <w:ind w:left="5040" w:hanging="360"/>
+      </w:pPr>
+    </w:lvl>
+    <w:lvl w:ilvl="7" w:tplc="04060019" w:tentative="1">
+      <w:start w:val="1"/>
+      <w:numFmt w:val="lowerLetter"/>
+      <w:lvlText w:val="%8."/>
+      <w:lvlJc w:val="left"/>
+      <w:pPr>
+        <w:ind w:left="5760" w:hanging="360"/>
+      </w:pPr>
+    </w:lvl>
+    <w:lvl w:ilvl="8" w:tplc="0406001B" w:tentative="1">
+      <w:start w:val="1"/>
+      <w:numFmt w:val="lowerRoman"/>
+      <w:lvlText w:val="%9."/>
+      <w:lvlJc w:val="right"/>
+      <w:pPr>
+        <w:ind w:left="6480" w:hanging="180"/>
+      </w:pPr>
+    </w:lvl>
+  </w:abstractNum>
   <w:num w:numId="1">
+    <w:abstractNumId w:val="3"/>
+  </w:num>
+  <w:num w:numId="2">
+    <w:abstractNumId w:val="1"/>
+  </w:num>
+  <w:num w:numId="3">
     <w:abstractNumId w:val="2"/>
   </w:num>
-  <w:num w:numId="2">
+  <w:num w:numId="4">
+    <w:abstractNumId w:val="4"/>
+  </w:num>
+  <w:num w:numId="5">
     <w:abstractNumId w:val="0"/>
-  </w:num>
-  <w:num w:numId="3">
-    <w:abstractNumId w:val="1"/>
   </w:num>
 </w:numbering>
 </file>
@@ -2645,7 +3652,7 @@
 </file>
 
 <file path=customXml/itemProps1.xml><?xml version="1.0" encoding="utf-8"?>
-<ds:datastoreItem xmlns:ds="http://schemas.openxmlformats.org/officeDocument/2006/customXml" ds:itemID="{89166777-5F87-46FE-B481-226E4D29548E}">
+<ds:datastoreItem xmlns:ds="http://schemas.openxmlformats.org/officeDocument/2006/customXml" ds:itemID="{17FB0ED8-D7C0-4C7B-988E-CAB8B651D4B8}">
   <ds:schemaRefs>
     <ds:schemaRef ds:uri="http://schemas.openxmlformats.org/officeDocument/2006/bibliography"/>
   </ds:schemaRefs>

</xml_diff>

<commit_message>
MappingScheme dokumentation færdiggørelse SensorConfiguratino dokumentation påbegyndt SensorConfiguration klasserettelser
</commit_message>
<xml_diff>
--- a/Rapport og projektdokumentation/Projektdokumentation/Dokumentation af Design og Implementering/Mapping Scheme/Mapping Scheme implementering.docx
+++ b/Rapport og projektdokumentation/Projektdokumentation/Dokumentation af Design og Implementering/Mapping Scheme/Mapping Scheme implementering.docx
@@ -187,7 +187,7 @@
           <v:shape id="_x0000_i1025" type="#_x0000_t75" style="width:459pt;height:365pt" o:ole="">
             <v:imagedata r:id="rId8" o:title=""/>
           </v:shape>
-          <o:OLEObject Type="Embed" ProgID="Visio.Drawing.15" ShapeID="_x0000_i1025" DrawAspect="Content" ObjectID="_1479831262" r:id="rId9"/>
+          <o:OLEObject Type="Embed" ProgID="Visio.Drawing.15" ShapeID="_x0000_i1025" DrawAspect="Content" ObjectID="_1479880596" r:id="rId9"/>
         </w:object>
       </w:r>
     </w:p>
@@ -1549,7 +1549,7 @@
           <v:shape id="_x0000_i1026" type="#_x0000_t75" style="width:432.5pt;height:230.5pt" o:ole="">
             <v:imagedata r:id="rId10" o:title=""/>
           </v:shape>
-          <o:OLEObject Type="Embed" ProgID="Visio.Drawing.15" ShapeID="_x0000_i1026" DrawAspect="Content" ObjectID="_1479831263" r:id="rId11"/>
+          <o:OLEObject Type="Embed" ProgID="Visio.Drawing.15" ShapeID="_x0000_i1026" DrawAspect="Content" ObjectID="_1479880597" r:id="rId11"/>
         </w:object>
       </w:r>
     </w:p>
@@ -2154,7 +2154,7 @@
           <v:shape id="_x0000_i1027" type="#_x0000_t75" style="width:378.5pt;height:245pt" o:ole="">
             <v:imagedata r:id="rId14" o:title=""/>
           </v:shape>
-          <o:OLEObject Type="Embed" ProgID="Visio.Drawing.15" ShapeID="_x0000_i1027" DrawAspect="Content" ObjectID="_1479831264" r:id="rId15"/>
+          <o:OLEObject Type="Embed" ProgID="Visio.Drawing.15" ShapeID="_x0000_i1027" DrawAspect="Content" ObjectID="_1479880598" r:id="rId15"/>
         </w:object>
       </w:r>
     </w:p>
@@ -2198,6 +2198,106 @@
         <w:lastRenderedPageBreak/>
         <w:t>Test</w:t>
       </w:r>
+    </w:p>
+    <w:p>
+      <w:r>
+        <w:t xml:space="preserve">Test af </w:t>
+      </w:r>
+      <w:proofErr w:type="spellStart"/>
+      <w:r>
+        <w:t>MappingScheme</w:t>
+      </w:r>
+      <w:proofErr w:type="spellEnd"/>
+      <w:r>
+        <w:t xml:space="preserve"> er for de fleste funktioner testede for et begrænset, men nøje udvalgt sæt input data. De er som udført af designer med udgangspunkt i en </w:t>
+      </w:r>
+      <w:proofErr w:type="spellStart"/>
+      <w:r>
+        <w:t>white</w:t>
+      </w:r>
+      <w:proofErr w:type="spellEnd"/>
+      <w:r>
+        <w:t xml:space="preserve"> </w:t>
+      </w:r>
+      <w:proofErr w:type="spellStart"/>
+      <w:r>
+        <w:t>box</w:t>
+      </w:r>
+      <w:proofErr w:type="spellEnd"/>
+      <w:r>
+        <w:t xml:space="preserve"> approach, hvor alle signalveje testes, om end ikke alle mulige udfald a</w:t>
+      </w:r>
+      <w:r>
+        <w:t>fprøves. Som eksempel</w:t>
+      </w:r>
+      <w:r>
+        <w:t xml:space="preserve"> ville</w:t>
+      </w:r>
+      <w:r>
+        <w:t xml:space="preserve"> dette</w:t>
+      </w:r>
+      <w:r>
+        <w:t xml:space="preserve"> for funktionen </w:t>
+      </w:r>
+      <w:proofErr w:type="spellStart"/>
+      <w:r>
+        <w:t>mapKey</w:t>
+      </w:r>
+      <w:proofErr w:type="spellEnd"/>
+      <w:r>
+        <w:t xml:space="preserve"> være </w:t>
+      </w:r>
+      <w:r>
+        <w:rPr>
+          <w:i/>
+        </w:rPr>
+        <w:t xml:space="preserve">12 </w:t>
+      </w:r>
+      <w:proofErr w:type="spellStart"/>
+      <w:r>
+        <w:rPr>
+          <w:i/>
+        </w:rPr>
+        <w:t>gruntoner</w:t>
+      </w:r>
+      <w:proofErr w:type="spellEnd"/>
+      <w:r>
+        <w:rPr>
+          <w:i/>
+        </w:rPr>
+        <w:t xml:space="preserve"> x 3 skalaer x </w:t>
+      </w:r>
+      <w:r>
+        <w:rPr>
+          <w:i/>
+        </w:rPr>
+        <w:t xml:space="preserve">2 retninger x </w:t>
+      </w:r>
+      <w:r>
+        <w:rPr>
+          <w:i/>
+        </w:rPr>
+        <w:t xml:space="preserve">127 mulige datainput = </w:t>
+      </w:r>
+      <w:r>
+        <w:rPr>
+          <w:i/>
+        </w:rPr>
+        <w:t>9144</w:t>
+      </w:r>
+      <w:r>
+        <w:rPr>
+          <w:i/>
+        </w:rPr>
+        <w:t xml:space="preserve"> muligheder</w:t>
+      </w:r>
+      <w:r>
+        <w:t xml:space="preserve"> for testens udfald. Netop denne funktion er således testet for et begrænset antal inputs for en specifik grundtone-skala kombination. Der henvises til endelig integrationstest for auditiv validering af signalvej for forskellige grundtoner og skalaer.</w:t>
+      </w:r>
+    </w:p>
+    <w:p>
+      <w:bookmarkStart w:id="0" w:name="_GoBack"/>
+      <w:bookmarkEnd w:id="0"/>
     </w:p>
     <w:p>
       <w:pPr>
@@ -2554,16 +2654,18 @@
           <w:sz w:val="16"/>
           <w:szCs w:val="16"/>
           <w:highlight w:val="white"/>
-        </w:rPr>
-      </w:pPr>
-      <w:proofErr w:type="spellStart"/>
-      <w:r>
-        <w:rPr>
-          <w:rFonts w:ascii="Consolas" w:hAnsi="Consolas" w:cs="Consolas"/>
-          <w:color w:val="000000"/>
-          <w:sz w:val="16"/>
-          <w:szCs w:val="16"/>
-          <w:highlight w:val="white"/>
+          <w:lang w:val="en-US"/>
+        </w:rPr>
+      </w:pPr>
+      <w:proofErr w:type="spellStart"/>
+      <w:r>
+        <w:rPr>
+          <w:rFonts w:ascii="Consolas" w:hAnsi="Consolas" w:cs="Consolas"/>
+          <w:color w:val="000000"/>
+          <w:sz w:val="16"/>
+          <w:szCs w:val="16"/>
+          <w:highlight w:val="white"/>
+          <w:lang w:val="en-US"/>
         </w:rPr>
         <w:t>MidiSigs</w:t>
       </w:r>
@@ -2575,42 +2677,33 @@
           <w:sz w:val="16"/>
           <w:szCs w:val="16"/>
           <w:highlight w:val="white"/>
-        </w:rPr>
-        <w:t>[i</w:t>
-      </w:r>
-      <w:proofErr w:type="gramStart"/>
-      <w:r>
-        <w:rPr>
-          <w:rFonts w:ascii="Consolas" w:hAnsi="Consolas" w:cs="Consolas"/>
-          <w:color w:val="000000"/>
-          <w:sz w:val="16"/>
-          <w:szCs w:val="16"/>
-          <w:highlight w:val="white"/>
-        </w:rPr>
-        <w:t>].</w:t>
-      </w:r>
-      <w:proofErr w:type="spellStart"/>
-      <w:r>
-        <w:rPr>
-          <w:rFonts w:ascii="Consolas" w:hAnsi="Consolas" w:cs="Consolas"/>
-          <w:color w:val="000000"/>
-          <w:sz w:val="16"/>
-          <w:szCs w:val="16"/>
-          <w:highlight w:val="white"/>
-        </w:rPr>
-        <w:t>channel</w:t>
-      </w:r>
-      <w:proofErr w:type="spellEnd"/>
-      <w:proofErr w:type="gramEnd"/>
-      <w:r>
-        <w:rPr>
-          <w:rFonts w:ascii="Consolas" w:hAnsi="Consolas" w:cs="Consolas"/>
-          <w:color w:val="000000"/>
-          <w:sz w:val="16"/>
-          <w:szCs w:val="16"/>
-          <w:highlight w:val="white"/>
-        </w:rPr>
-        <w:t>_=0;</w:t>
+          <w:lang w:val="en-US"/>
+        </w:rPr>
+        <w:t>[</w:t>
+      </w:r>
+      <w:proofErr w:type="spellStart"/>
+      <w:r>
+        <w:rPr>
+          <w:rFonts w:ascii="Consolas" w:hAnsi="Consolas" w:cs="Consolas"/>
+          <w:color w:val="000000"/>
+          <w:sz w:val="16"/>
+          <w:szCs w:val="16"/>
+          <w:highlight w:val="white"/>
+          <w:lang w:val="en-US"/>
+        </w:rPr>
+        <w:t>i</w:t>
+      </w:r>
+      <w:proofErr w:type="spellEnd"/>
+      <w:r>
+        <w:rPr>
+          <w:rFonts w:ascii="Consolas" w:hAnsi="Consolas" w:cs="Consolas"/>
+          <w:color w:val="000000"/>
+          <w:sz w:val="16"/>
+          <w:szCs w:val="16"/>
+          <w:highlight w:val="white"/>
+          <w:lang w:val="en-US"/>
+        </w:rPr>
+        <w:t>].channel_=0;</w:t>
       </w:r>
     </w:p>
     <w:p>
@@ -2626,16 +2719,18 @@
           <w:sz w:val="16"/>
           <w:szCs w:val="16"/>
           <w:highlight w:val="white"/>
-        </w:rPr>
-      </w:pPr>
-      <w:proofErr w:type="spellStart"/>
-      <w:r>
-        <w:rPr>
-          <w:rFonts w:ascii="Consolas" w:hAnsi="Consolas" w:cs="Consolas"/>
-          <w:color w:val="000000"/>
-          <w:sz w:val="16"/>
-          <w:szCs w:val="16"/>
-          <w:highlight w:val="white"/>
+          <w:lang w:val="en-US"/>
+        </w:rPr>
+      </w:pPr>
+      <w:proofErr w:type="spellStart"/>
+      <w:r>
+        <w:rPr>
+          <w:rFonts w:ascii="Consolas" w:hAnsi="Consolas" w:cs="Consolas"/>
+          <w:color w:val="000000"/>
+          <w:sz w:val="16"/>
+          <w:szCs w:val="16"/>
+          <w:highlight w:val="white"/>
+          <w:lang w:val="en-US"/>
         </w:rPr>
         <w:t>MidiSigs</w:t>
       </w:r>
@@ -2647,42 +2742,33 @@
           <w:sz w:val="16"/>
           <w:szCs w:val="16"/>
           <w:highlight w:val="white"/>
-        </w:rPr>
-        <w:t>[i</w:t>
-      </w:r>
-      <w:proofErr w:type="gramStart"/>
-      <w:r>
-        <w:rPr>
-          <w:rFonts w:ascii="Consolas" w:hAnsi="Consolas" w:cs="Consolas"/>
-          <w:color w:val="000000"/>
-          <w:sz w:val="16"/>
-          <w:szCs w:val="16"/>
-          <w:highlight w:val="white"/>
-        </w:rPr>
-        <w:t>].</w:t>
-      </w:r>
-      <w:proofErr w:type="spellStart"/>
-      <w:r>
-        <w:rPr>
-          <w:rFonts w:ascii="Consolas" w:hAnsi="Consolas" w:cs="Consolas"/>
-          <w:color w:val="000000"/>
-          <w:sz w:val="16"/>
-          <w:szCs w:val="16"/>
-          <w:highlight w:val="white"/>
-        </w:rPr>
-        <w:t>command</w:t>
-      </w:r>
-      <w:proofErr w:type="spellEnd"/>
-      <w:proofErr w:type="gramEnd"/>
-      <w:r>
-        <w:rPr>
-          <w:rFonts w:ascii="Consolas" w:hAnsi="Consolas" w:cs="Consolas"/>
-          <w:color w:val="000000"/>
-          <w:sz w:val="16"/>
-          <w:szCs w:val="16"/>
-          <w:highlight w:val="white"/>
-        </w:rPr>
-        <w:t>_=</w:t>
+          <w:lang w:val="en-US"/>
+        </w:rPr>
+        <w:t>[</w:t>
+      </w:r>
+      <w:proofErr w:type="spellStart"/>
+      <w:r>
+        <w:rPr>
+          <w:rFonts w:ascii="Consolas" w:hAnsi="Consolas" w:cs="Consolas"/>
+          <w:color w:val="000000"/>
+          <w:sz w:val="16"/>
+          <w:szCs w:val="16"/>
+          <w:highlight w:val="white"/>
+          <w:lang w:val="en-US"/>
+        </w:rPr>
+        <w:t>i</w:t>
+      </w:r>
+      <w:proofErr w:type="spellEnd"/>
+      <w:r>
+        <w:rPr>
+          <w:rFonts w:ascii="Consolas" w:hAnsi="Consolas" w:cs="Consolas"/>
+          <w:color w:val="000000"/>
+          <w:sz w:val="16"/>
+          <w:szCs w:val="16"/>
+          <w:highlight w:val="white"/>
+          <w:lang w:val="en-US"/>
+        </w:rPr>
+        <w:t>].command_=</w:t>
       </w:r>
       <w:r>
         <w:rPr>
@@ -2691,6 +2777,7 @@
           <w:sz w:val="16"/>
           <w:szCs w:val="16"/>
           <w:highlight w:val="white"/>
+          <w:lang w:val="en-US"/>
         </w:rPr>
         <w:t>NOTEOFF</w:t>
       </w:r>
@@ -2701,6 +2788,7 @@
           <w:sz w:val="16"/>
           <w:szCs w:val="16"/>
           <w:highlight w:val="white"/>
+          <w:lang w:val="en-US"/>
         </w:rPr>
         <w:t>;</w:t>
       </w:r>
@@ -6548,6 +6636,7 @@
           <w:color w:val="008000"/>
           <w:sz w:val="16"/>
           <w:szCs w:val="16"/>
+          <w:lang w:val="en-US"/>
         </w:rPr>
       </w:pPr>
       <w:r>
@@ -6590,38 +6679,29 @@
           <w:sz w:val="16"/>
           <w:szCs w:val="16"/>
           <w:highlight w:val="white"/>
-        </w:rPr>
-        <w:t>0</w:t>
-      </w:r>
-      <w:proofErr w:type="gramStart"/>
-      <w:r>
-        <w:rPr>
-          <w:rFonts w:ascii="Consolas" w:hAnsi="Consolas" w:cs="Consolas"/>
-          <w:color w:val="000000"/>
-          <w:sz w:val="16"/>
-          <w:szCs w:val="16"/>
-          <w:highlight w:val="white"/>
-        </w:rPr>
-        <w:t>);</w:t>
-      </w:r>
-      <w:r>
-        <w:rPr>
-          <w:rFonts w:ascii="Consolas" w:hAnsi="Consolas" w:cs="Consolas"/>
-          <w:color w:val="000000"/>
-          <w:sz w:val="16"/>
-          <w:szCs w:val="16"/>
-          <w:highlight w:val="white"/>
+          <w:lang w:val="en-US"/>
+        </w:rPr>
+        <w:t>0);</w:t>
+      </w:r>
+      <w:r>
+        <w:rPr>
+          <w:rFonts w:ascii="Consolas" w:hAnsi="Consolas" w:cs="Consolas"/>
+          <w:color w:val="000000"/>
+          <w:sz w:val="16"/>
+          <w:szCs w:val="16"/>
+          <w:highlight w:val="white"/>
+          <w:lang w:val="en-US"/>
         </w:rPr>
         <w:tab/>
       </w:r>
-      <w:proofErr w:type="gramEnd"/>
-      <w:r>
-        <w:rPr>
-          <w:rFonts w:ascii="Consolas" w:hAnsi="Consolas" w:cs="Consolas"/>
-          <w:color w:val="000000"/>
-          <w:sz w:val="16"/>
-          <w:szCs w:val="16"/>
-          <w:highlight w:val="white"/>
+      <w:r>
+        <w:rPr>
+          <w:rFonts w:ascii="Consolas" w:hAnsi="Consolas" w:cs="Consolas"/>
+          <w:color w:val="000000"/>
+          <w:sz w:val="16"/>
+          <w:szCs w:val="16"/>
+          <w:highlight w:val="white"/>
+          <w:lang w:val="en-US"/>
         </w:rPr>
         <w:tab/>
       </w:r>
@@ -6632,6 +6712,7 @@
           <w:sz w:val="16"/>
           <w:szCs w:val="16"/>
           <w:highlight w:val="white"/>
+          <w:lang w:val="en-US"/>
         </w:rPr>
         <w:t>//</w:t>
       </w:r>
@@ -6643,6 +6724,7 @@
           <w:sz w:val="16"/>
           <w:szCs w:val="16"/>
           <w:highlight w:val="white"/>
+          <w:lang w:val="en-US"/>
         </w:rPr>
         <w:t>CCRel</w:t>
       </w:r>
@@ -6654,6 +6736,7 @@
           <w:sz w:val="16"/>
           <w:szCs w:val="16"/>
           <w:highlight w:val="white"/>
+          <w:lang w:val="en-US"/>
         </w:rPr>
         <w:t xml:space="preserve"> </w:t>
       </w:r>
@@ -6665,6 +6748,7 @@
           <w:sz w:val="16"/>
           <w:szCs w:val="16"/>
           <w:highlight w:val="white"/>
+          <w:lang w:val="en-US"/>
         </w:rPr>
         <w:t>param</w:t>
       </w:r>
@@ -9840,63 +9924,254 @@
           <w:highlight w:val="white"/>
           <w:lang w:val="en-US"/>
         </w:rPr>
+        <w:t xml:space="preserve"> 40</w:t>
+      </w:r>
+      <w:r>
+        <w:rPr>
+          <w:rFonts w:ascii="Consolas" w:hAnsi="Consolas" w:cs="Consolas"/>
+          <w:color w:val="000000"/>
+          <w:sz w:val="16"/>
+          <w:szCs w:val="16"/>
+          <w:highlight w:val="white"/>
+          <w:lang w:val="en-US"/>
+        </w:rPr>
+        <w:t xml:space="preserve">, </w:t>
+      </w:r>
+      <w:r>
+        <w:rPr>
+          <w:rFonts w:ascii="Consolas" w:hAnsi="Consolas" w:cs="Consolas"/>
+          <w:color w:val="000000"/>
+          <w:sz w:val="16"/>
+          <w:szCs w:val="16"/>
+          <w:highlight w:val="white"/>
+          <w:lang w:val="en-US"/>
+        </w:rPr>
+        <w:t>83</w:t>
+      </w:r>
+      <w:r>
+        <w:rPr>
+          <w:rFonts w:ascii="Consolas" w:hAnsi="Consolas" w:cs="Consolas"/>
+          <w:color w:val="000000"/>
+          <w:sz w:val="16"/>
+          <w:szCs w:val="16"/>
+          <w:highlight w:val="white"/>
+          <w:lang w:val="en-US"/>
+        </w:rPr>
+        <w:t>,</w:t>
+      </w:r>
+      <w:r>
+        <w:rPr>
+          <w:rFonts w:ascii="Consolas" w:hAnsi="Consolas" w:cs="Consolas"/>
+          <w:color w:val="000000"/>
+          <w:sz w:val="16"/>
+          <w:szCs w:val="16"/>
+          <w:highlight w:val="white"/>
+          <w:lang w:val="en-US"/>
+        </w:rPr>
+        <w:tab/>
+      </w:r>
+      <w:r>
+        <w:rPr>
+          <w:rFonts w:ascii="Consolas" w:hAnsi="Consolas" w:cs="Consolas"/>
+          <w:color w:val="008000"/>
+          <w:sz w:val="16"/>
+          <w:szCs w:val="16"/>
+          <w:highlight w:val="white"/>
+          <w:lang w:val="en-US"/>
+        </w:rPr>
+        <w:t xml:space="preserve">//Common CC </w:t>
+      </w:r>
+      <w:proofErr w:type="spellStart"/>
+      <w:r>
+        <w:rPr>
+          <w:rFonts w:ascii="Consolas" w:hAnsi="Consolas" w:cs="Consolas"/>
+          <w:color w:val="008000"/>
+          <w:sz w:val="16"/>
+          <w:szCs w:val="16"/>
+          <w:highlight w:val="white"/>
+          <w:lang w:val="en-US"/>
+        </w:rPr>
+        <w:t>param</w:t>
+      </w:r>
+      <w:proofErr w:type="spellEnd"/>
+      <w:r>
+        <w:rPr>
+          <w:rFonts w:ascii="Consolas" w:hAnsi="Consolas" w:cs="Consolas"/>
+          <w:color w:val="008000"/>
+          <w:sz w:val="16"/>
+          <w:szCs w:val="16"/>
+          <w:highlight w:val="white"/>
+          <w:lang w:val="en-US"/>
+        </w:rPr>
+        <w:t xml:space="preserve">: </w:t>
+      </w:r>
+      <w:proofErr w:type="spellStart"/>
+      <w:r>
+        <w:rPr>
+          <w:rFonts w:ascii="Consolas" w:hAnsi="Consolas" w:cs="Consolas"/>
+          <w:color w:val="008000"/>
+          <w:sz w:val="16"/>
+          <w:szCs w:val="16"/>
+          <w:highlight w:val="white"/>
+          <w:lang w:val="en-US"/>
+        </w:rPr>
+        <w:t>ccNum</w:t>
+      </w:r>
+      <w:proofErr w:type="spellEnd"/>
+      <w:r>
+        <w:rPr>
+          <w:rFonts w:ascii="Consolas" w:hAnsi="Consolas" w:cs="Consolas"/>
+          <w:color w:val="008000"/>
+          <w:sz w:val="16"/>
+          <w:szCs w:val="16"/>
+          <w:highlight w:val="white"/>
+          <w:lang w:val="en-US"/>
+        </w:rPr>
+        <w:t xml:space="preserve">, </w:t>
+      </w:r>
+      <w:proofErr w:type="spellStart"/>
+      <w:r>
+        <w:rPr>
+          <w:rFonts w:ascii="Consolas" w:hAnsi="Consolas" w:cs="Consolas"/>
+          <w:color w:val="008000"/>
+          <w:sz w:val="16"/>
+          <w:szCs w:val="16"/>
+          <w:highlight w:val="white"/>
+          <w:lang w:val="en-US"/>
+        </w:rPr>
+        <w:t>minVal</w:t>
+      </w:r>
+      <w:proofErr w:type="spellEnd"/>
+      <w:r>
+        <w:rPr>
+          <w:rFonts w:ascii="Consolas" w:hAnsi="Consolas" w:cs="Consolas"/>
+          <w:color w:val="008000"/>
+          <w:sz w:val="16"/>
+          <w:szCs w:val="16"/>
+          <w:highlight w:val="white"/>
+          <w:lang w:val="en-US"/>
+        </w:rPr>
+        <w:t xml:space="preserve">, </w:t>
+      </w:r>
+      <w:proofErr w:type="spellStart"/>
+      <w:r>
+        <w:rPr>
+          <w:rFonts w:ascii="Consolas" w:hAnsi="Consolas" w:cs="Consolas"/>
+          <w:color w:val="008000"/>
+          <w:sz w:val="16"/>
+          <w:szCs w:val="16"/>
+          <w:highlight w:val="white"/>
+          <w:lang w:val="en-US"/>
+        </w:rPr>
+        <w:t>maxVal</w:t>
+      </w:r>
+      <w:proofErr w:type="spellEnd"/>
+    </w:p>
+    <w:p>
+      <w:pPr>
+        <w:rPr>
+          <w:sz w:val="16"/>
+          <w:szCs w:val="16"/>
+        </w:rPr>
+      </w:pPr>
+      <w:r>
+        <w:rPr>
+          <w:rFonts w:ascii="Consolas" w:hAnsi="Consolas" w:cs="Consolas"/>
+          <w:color w:val="000000"/>
+          <w:sz w:val="16"/>
+          <w:szCs w:val="16"/>
+          <w:highlight w:val="white"/>
+          <w:lang w:val="en-US"/>
+        </w:rPr>
+        <w:tab/>
+      </w:r>
+      <w:r>
+        <w:rPr>
+          <w:rFonts w:ascii="Consolas" w:hAnsi="Consolas" w:cs="Consolas"/>
+          <w:color w:val="000000"/>
+          <w:sz w:val="16"/>
+          <w:szCs w:val="16"/>
+          <w:highlight w:val="white"/>
+          <w:lang w:val="en-US"/>
+        </w:rPr>
+        <w:tab/>
+      </w:r>
+      <w:r>
+        <w:rPr>
+          <w:rFonts w:ascii="Consolas" w:hAnsi="Consolas" w:cs="Consolas"/>
+          <w:color w:val="000000"/>
+          <w:sz w:val="16"/>
+          <w:szCs w:val="16"/>
+          <w:highlight w:val="white"/>
+          <w:lang w:val="en-US"/>
+        </w:rPr>
+        <w:tab/>
+      </w:r>
+      <w:r>
+        <w:rPr>
+          <w:rFonts w:ascii="Consolas" w:hAnsi="Consolas" w:cs="Consolas"/>
+          <w:color w:val="6F008A"/>
+          <w:sz w:val="16"/>
+          <w:szCs w:val="16"/>
+          <w:highlight w:val="white"/>
+        </w:rPr>
+        <w:t>MEDIUM</w:t>
+      </w:r>
+      <w:proofErr w:type="gramStart"/>
+      <w:r>
+        <w:rPr>
+          <w:rFonts w:ascii="Consolas" w:hAnsi="Consolas" w:cs="Consolas"/>
+          <w:color w:val="000000"/>
+          <w:sz w:val="16"/>
+          <w:szCs w:val="16"/>
+          <w:highlight w:val="white"/>
+        </w:rPr>
+        <w:t>);</w:t>
+      </w:r>
+      <w:r>
+        <w:rPr>
+          <w:rFonts w:ascii="Consolas" w:hAnsi="Consolas" w:cs="Consolas"/>
+          <w:color w:val="000000"/>
+          <w:sz w:val="16"/>
+          <w:szCs w:val="16"/>
+          <w:highlight w:val="white"/>
+        </w:rPr>
+        <w:tab/>
+      </w:r>
+      <w:proofErr w:type="gramEnd"/>
+      <w:r>
+        <w:rPr>
+          <w:rFonts w:ascii="Consolas" w:hAnsi="Consolas" w:cs="Consolas"/>
+          <w:color w:val="008000"/>
+          <w:sz w:val="16"/>
+          <w:szCs w:val="16"/>
+          <w:highlight w:val="white"/>
+        </w:rPr>
+        <w:t>//</w:t>
+      </w:r>
+      <w:proofErr w:type="spellStart"/>
+      <w:r>
+        <w:rPr>
+          <w:rFonts w:ascii="Consolas" w:hAnsi="Consolas" w:cs="Consolas"/>
+          <w:color w:val="008000"/>
+          <w:sz w:val="16"/>
+          <w:szCs w:val="16"/>
+          <w:highlight w:val="white"/>
+        </w:rPr>
+        <w:t>CCRel</w:t>
+      </w:r>
+      <w:proofErr w:type="spellEnd"/>
+      <w:r>
+        <w:rPr>
+          <w:rFonts w:ascii="Consolas" w:hAnsi="Consolas" w:cs="Consolas"/>
+          <w:color w:val="008000"/>
+          <w:sz w:val="16"/>
+          <w:szCs w:val="16"/>
+          <w:highlight w:val="white"/>
+        </w:rPr>
         <w:t xml:space="preserve"> </w:t>
       </w:r>
-      <w:r>
-        <w:rPr>
-          <w:rFonts w:ascii="Consolas" w:hAnsi="Consolas" w:cs="Consolas"/>
-          <w:color w:val="000000"/>
-          <w:sz w:val="16"/>
-          <w:szCs w:val="16"/>
-          <w:highlight w:val="white"/>
-          <w:lang w:val="en-US"/>
-        </w:rPr>
-        <w:t>40</w:t>
-      </w:r>
-      <w:r>
-        <w:rPr>
-          <w:rFonts w:ascii="Consolas" w:hAnsi="Consolas" w:cs="Consolas"/>
-          <w:color w:val="000000"/>
-          <w:sz w:val="16"/>
-          <w:szCs w:val="16"/>
-          <w:highlight w:val="white"/>
-          <w:lang w:val="en-US"/>
-        </w:rPr>
-        <w:t xml:space="preserve">, </w:t>
-      </w:r>
-      <w:r>
-        <w:rPr>
-          <w:rFonts w:ascii="Consolas" w:hAnsi="Consolas" w:cs="Consolas"/>
-          <w:color w:val="000000"/>
-          <w:sz w:val="16"/>
-          <w:szCs w:val="16"/>
-          <w:highlight w:val="white"/>
-          <w:lang w:val="en-US"/>
-        </w:rPr>
-        <w:t>83</w:t>
-      </w:r>
-      <w:r>
-        <w:rPr>
-          <w:rFonts w:ascii="Consolas" w:hAnsi="Consolas" w:cs="Consolas"/>
-          <w:color w:val="000000"/>
-          <w:sz w:val="16"/>
-          <w:szCs w:val="16"/>
-          <w:highlight w:val="white"/>
-          <w:lang w:val="en-US"/>
-        </w:rPr>
-        <w:t>,</w:t>
-      </w:r>
-      <w:r>
-        <w:rPr>
-          <w:rFonts w:ascii="Consolas" w:hAnsi="Consolas" w:cs="Consolas"/>
-          <w:color w:val="000000"/>
-          <w:sz w:val="16"/>
-          <w:szCs w:val="16"/>
-          <w:highlight w:val="white"/>
-          <w:lang w:val="en-US"/>
-        </w:rPr>
-        <w:tab/>
-      </w:r>
+      <w:proofErr w:type="spellStart"/>
       <w:r>
         <w:rPr>
           <w:rFonts w:ascii="Consolas" w:hAnsi="Consolas" w:cs="Consolas"/>
@@ -9904,214 +10179,6 @@
           <w:sz w:val="16"/>
           <w:szCs w:val="16"/>
           <w:highlight w:val="white"/>
-          <w:lang w:val="en-US"/>
-        </w:rPr>
-        <w:t xml:space="preserve">//Common CC </w:t>
-      </w:r>
-      <w:proofErr w:type="spellStart"/>
-      <w:r>
-        <w:rPr>
-          <w:rFonts w:ascii="Consolas" w:hAnsi="Consolas" w:cs="Consolas"/>
-          <w:color w:val="008000"/>
-          <w:sz w:val="16"/>
-          <w:szCs w:val="16"/>
-          <w:highlight w:val="white"/>
-          <w:lang w:val="en-US"/>
-        </w:rPr>
-        <w:t>param</w:t>
-      </w:r>
-      <w:proofErr w:type="spellEnd"/>
-      <w:r>
-        <w:rPr>
-          <w:rFonts w:ascii="Consolas" w:hAnsi="Consolas" w:cs="Consolas"/>
-          <w:color w:val="008000"/>
-          <w:sz w:val="16"/>
-          <w:szCs w:val="16"/>
-          <w:highlight w:val="white"/>
-          <w:lang w:val="en-US"/>
-        </w:rPr>
-        <w:t xml:space="preserve">: </w:t>
-      </w:r>
-      <w:proofErr w:type="spellStart"/>
-      <w:r>
-        <w:rPr>
-          <w:rFonts w:ascii="Consolas" w:hAnsi="Consolas" w:cs="Consolas"/>
-          <w:color w:val="008000"/>
-          <w:sz w:val="16"/>
-          <w:szCs w:val="16"/>
-          <w:highlight w:val="white"/>
-          <w:lang w:val="en-US"/>
-        </w:rPr>
-        <w:t>ccNum</w:t>
-      </w:r>
-      <w:proofErr w:type="spellEnd"/>
-      <w:r>
-        <w:rPr>
-          <w:rFonts w:ascii="Consolas" w:hAnsi="Consolas" w:cs="Consolas"/>
-          <w:color w:val="008000"/>
-          <w:sz w:val="16"/>
-          <w:szCs w:val="16"/>
-          <w:highlight w:val="white"/>
-          <w:lang w:val="en-US"/>
-        </w:rPr>
-        <w:t xml:space="preserve">, </w:t>
-      </w:r>
-      <w:proofErr w:type="spellStart"/>
-      <w:r>
-        <w:rPr>
-          <w:rFonts w:ascii="Consolas" w:hAnsi="Consolas" w:cs="Consolas"/>
-          <w:color w:val="008000"/>
-          <w:sz w:val="16"/>
-          <w:szCs w:val="16"/>
-          <w:highlight w:val="white"/>
-          <w:lang w:val="en-US"/>
-        </w:rPr>
-        <w:t>minVal</w:t>
-      </w:r>
-      <w:proofErr w:type="spellEnd"/>
-      <w:r>
-        <w:rPr>
-          <w:rFonts w:ascii="Consolas" w:hAnsi="Consolas" w:cs="Consolas"/>
-          <w:color w:val="008000"/>
-          <w:sz w:val="16"/>
-          <w:szCs w:val="16"/>
-          <w:highlight w:val="white"/>
-          <w:lang w:val="en-US"/>
-        </w:rPr>
-        <w:t xml:space="preserve">, </w:t>
-      </w:r>
-      <w:proofErr w:type="spellStart"/>
-      <w:r>
-        <w:rPr>
-          <w:rFonts w:ascii="Consolas" w:hAnsi="Consolas" w:cs="Consolas"/>
-          <w:color w:val="008000"/>
-          <w:sz w:val="16"/>
-          <w:szCs w:val="16"/>
-          <w:highlight w:val="white"/>
-          <w:lang w:val="en-US"/>
-        </w:rPr>
-        <w:t>maxVal</w:t>
-      </w:r>
-      <w:proofErr w:type="spellEnd"/>
-    </w:p>
-    <w:p>
-      <w:pPr>
-        <w:rPr>
-          <w:sz w:val="16"/>
-          <w:szCs w:val="16"/>
-          <w:lang w:val="en-US"/>
-        </w:rPr>
-      </w:pPr>
-      <w:r>
-        <w:rPr>
-          <w:rFonts w:ascii="Consolas" w:hAnsi="Consolas" w:cs="Consolas"/>
-          <w:color w:val="000000"/>
-          <w:sz w:val="16"/>
-          <w:szCs w:val="16"/>
-          <w:highlight w:val="white"/>
-          <w:lang w:val="en-US"/>
-        </w:rPr>
-        <w:tab/>
-      </w:r>
-      <w:r>
-        <w:rPr>
-          <w:rFonts w:ascii="Consolas" w:hAnsi="Consolas" w:cs="Consolas"/>
-          <w:color w:val="000000"/>
-          <w:sz w:val="16"/>
-          <w:szCs w:val="16"/>
-          <w:highlight w:val="white"/>
-          <w:lang w:val="en-US"/>
-        </w:rPr>
-        <w:tab/>
-      </w:r>
-      <w:r>
-        <w:rPr>
-          <w:rFonts w:ascii="Consolas" w:hAnsi="Consolas" w:cs="Consolas"/>
-          <w:color w:val="000000"/>
-          <w:sz w:val="16"/>
-          <w:szCs w:val="16"/>
-          <w:highlight w:val="white"/>
-          <w:lang w:val="en-US"/>
-        </w:rPr>
-        <w:tab/>
-      </w:r>
-      <w:r>
-        <w:rPr>
-          <w:rFonts w:ascii="Consolas" w:hAnsi="Consolas" w:cs="Consolas"/>
-          <w:color w:val="6F008A"/>
-          <w:sz w:val="16"/>
-          <w:szCs w:val="16"/>
-          <w:highlight w:val="white"/>
-          <w:lang w:val="en-US"/>
-        </w:rPr>
-        <w:t>MEDIUM</w:t>
-      </w:r>
-      <w:r>
-        <w:rPr>
-          <w:rFonts w:ascii="Consolas" w:hAnsi="Consolas" w:cs="Consolas"/>
-          <w:color w:val="000000"/>
-          <w:sz w:val="16"/>
-          <w:szCs w:val="16"/>
-          <w:highlight w:val="white"/>
-          <w:lang w:val="en-US"/>
-        </w:rPr>
-        <w:t>);</w:t>
-      </w:r>
-      <w:r>
-        <w:rPr>
-          <w:rFonts w:ascii="Consolas" w:hAnsi="Consolas" w:cs="Consolas"/>
-          <w:color w:val="000000"/>
-          <w:sz w:val="16"/>
-          <w:szCs w:val="16"/>
-          <w:highlight w:val="white"/>
-          <w:lang w:val="en-US"/>
-        </w:rPr>
-        <w:tab/>
-      </w:r>
-      <w:r>
-        <w:rPr>
-          <w:rFonts w:ascii="Consolas" w:hAnsi="Consolas" w:cs="Consolas"/>
-          <w:color w:val="008000"/>
-          <w:sz w:val="16"/>
-          <w:szCs w:val="16"/>
-          <w:highlight w:val="white"/>
-          <w:lang w:val="en-US"/>
-        </w:rPr>
-        <w:t>//</w:t>
-      </w:r>
-      <w:proofErr w:type="spellStart"/>
-      <w:r>
-        <w:rPr>
-          <w:rFonts w:ascii="Consolas" w:hAnsi="Consolas" w:cs="Consolas"/>
-          <w:color w:val="008000"/>
-          <w:sz w:val="16"/>
-          <w:szCs w:val="16"/>
-          <w:highlight w:val="white"/>
-          <w:lang w:val="en-US"/>
-        </w:rPr>
-        <w:t>CCRel</w:t>
-      </w:r>
-      <w:proofErr w:type="spellEnd"/>
-      <w:r>
-        <w:rPr>
-          <w:rFonts w:ascii="Consolas" w:hAnsi="Consolas" w:cs="Consolas"/>
-          <w:color w:val="008000"/>
-          <w:sz w:val="16"/>
-          <w:szCs w:val="16"/>
-          <w:highlight w:val="white"/>
-          <w:lang w:val="en-US"/>
-        </w:rPr>
-        <w:t xml:space="preserve"> </w:t>
-      </w:r>
-      <w:proofErr w:type="spellStart"/>
-      <w:r>
-        <w:rPr>
-          <w:rFonts w:ascii="Consolas" w:hAnsi="Consolas" w:cs="Consolas"/>
-          <w:color w:val="008000"/>
-          <w:sz w:val="16"/>
-          <w:szCs w:val="16"/>
-          <w:highlight w:val="white"/>
-          <w:lang w:val="en-US"/>
         </w:rPr>
         <w:t>params</w:t>
       </w:r>
@@ -10121,24 +10188,13 @@
       <w:pPr>
         <w:rPr>
           <w:b/>
-          <w:lang w:val="en-US"/>
-        </w:rPr>
-      </w:pPr>
-      <w:proofErr w:type="spellStart"/>
+        </w:rPr>
+      </w:pPr>
       <w:r>
         <w:rPr>
           <w:b/>
-          <w:lang w:val="en-US"/>
-        </w:rPr>
-        <w:t>Testkode</w:t>
-      </w:r>
-      <w:proofErr w:type="spellEnd"/>
-      <w:r>
-        <w:rPr>
-          <w:b/>
-          <w:lang w:val="en-US"/>
-        </w:rPr>
-        <w:t>:</w:t>
+        </w:rPr>
+        <w:t>Testkode:</w:t>
       </w:r>
     </w:p>
     <w:p>
@@ -11174,12 +11230,7 @@
     </w:p>
     <w:p>
       <w:r>
-        <w:t>Ved andet kald sættes værdie</w:t>
-      </w:r>
-      <w:bookmarkStart w:id="0" w:name="_GoBack"/>
-      <w:bookmarkEnd w:id="0"/>
-      <w:r>
-        <w:t xml:space="preserve">n til 85, da </w:t>
+        <w:t xml:space="preserve">Ved andet kald sættes værdien til 85, da </w:t>
       </w:r>
       <w:proofErr w:type="spellStart"/>
       <w:r>
@@ -12971,7 +13022,7 @@
 </file>
 
 <file path=customXml/itemProps1.xml><?xml version="1.0" encoding="utf-8"?>
-<ds:datastoreItem xmlns:ds="http://schemas.openxmlformats.org/officeDocument/2006/customXml" ds:itemID="{9A0CB070-D15D-434A-ABC8-DCC3E07697EE}">
+<ds:datastoreItem xmlns:ds="http://schemas.openxmlformats.org/officeDocument/2006/customXml" ds:itemID="{6BB22D1D-EC51-4542-B5E1-DBC2FEBB00E1}">
   <ds:schemaRefs>
     <ds:schemaRef ds:uri="http://schemas.openxmlformats.org/officeDocument/2006/bibliography"/>
   </ds:schemaRefs>

</xml_diff>